<commit_message>
add list item function
</commit_message>
<xml_diff>
--- a/project.docx
+++ b/project.docx
@@ -535,17 +535,7 @@
                 <w:b/>
                 <w:bCs/>
               </w:rPr>
-              <w:t>Authorization request header field</w:t>
-            </w:r>
-            <w:r>
-              <w:t xml:space="preserve">, or as an </w:t>
-            </w:r>
-            <w:r>
-              <w:rPr>
-                <w:b/>
-                <w:bCs/>
-              </w:rPr>
-              <w:t xml:space="preserve">access token URI </w:t>
+              <w:t xml:space="preserve">Authorization request header </w:t>
             </w:r>
             <w:r>
               <w:rPr>
@@ -553,7 +543,17 @@
                 <w:bCs/>
               </w:rPr>
               <w:lastRenderedPageBreak/>
-              <w:t>query parameter</w:t>
+              <w:t>field</w:t>
+            </w:r>
+            <w:r>
+              <w:t xml:space="preserve">, or as an </w:t>
+            </w:r>
+            <w:r>
+              <w:rPr>
+                <w:b/>
+                <w:bCs/>
+              </w:rPr>
+              <w:t>access token URI query parameter</w:t>
             </w:r>
           </w:p>
           <w:p/>
@@ -964,6 +964,97 @@
           </w:p>
         </w:tc>
       </w:tr>
+      <w:tr>
+        <w:tc>
+          <w:tcPr>
+            <w:tcW w:w="4675" w:type="dxa"/>
+          </w:tcPr>
+          <w:p>
+            <w:r>
+              <w:t>JavaScript Variable with Question Mark</w:t>
+            </w:r>
+          </w:p>
+        </w:tc>
+        <w:tc>
+          <w:tcPr>
+            <w:tcW w:w="4675" w:type="dxa"/>
+          </w:tcPr>
+          <w:p>
+            <w:pPr>
+              <w:rPr>
+                <w:lang w:val="en-DK"/>
+              </w:rPr>
+            </w:pPr>
+            <w:r>
+              <w:t>called ternary operator when used with a colon (:) and a question mark (?) -- to assign a variable name conditionally</w:t>
+            </w:r>
+            <w:r>
+              <w:rPr>
+                <w:lang w:val="en-DK"/>
+              </w:rPr>
+              <w:t xml:space="preserve">. </w:t>
+            </w:r>
+            <w:r>
+              <w:rPr>
+                <w:lang w:val="en-DK"/>
+              </w:rPr>
+              <w:t>shorthand conditional operator instead of the commonly used "if-else"-</w:t>
+            </w:r>
+            <w:r>
+              <w:rPr>
+                <w:lang w:val="en-DK"/>
+              </w:rPr>
+              <w:t>statement.</w:t>
+            </w:r>
+          </w:p>
+          <w:p>
+            <w:pPr>
+              <w:rPr>
+                <w:lang w:val="en-DK"/>
+              </w:rPr>
+            </w:pPr>
+            <w:r>
+              <w:rPr>
+                <w:lang w:val="en-DK"/>
+              </w:rPr>
+              <w:t>JavaScript's optional chaining</w:t>
+            </w:r>
+            <w:r>
+              <w:rPr>
+                <w:lang w:val="en-DK"/>
+              </w:rPr>
+              <w:t>.</w:t>
+            </w:r>
+          </w:p>
+          <w:p>
+            <w:pPr>
+              <w:rPr>
+                <w:rFonts w:hint="eastAsia"/>
+                <w:lang w:eastAsia="ja-JP"/>
+              </w:rPr>
+            </w:pPr>
+            <w:r>
+              <w:rPr>
+                <w:lang w:val="en-DK"/>
+              </w:rPr>
+              <w:t>The “non-existing property” problem</w:t>
+            </w:r>
+            <w:r>
+              <w:rPr>
+                <w:lang w:val="en-DK"/>
+              </w:rPr>
+              <w:t>.</w:t>
+            </w:r>
+          </w:p>
+          <w:p>
+            <w:pPr>
+              <w:rPr>
+                <w:lang w:val="en-DK"/>
+              </w:rPr>
+            </w:pPr>
+          </w:p>
+        </w:tc>
+      </w:tr>
     </w:tbl>
     <w:p/>
     <w:p>
@@ -973,6 +1064,7 @@
         </w:rPr>
       </w:pPr>
       <w:r>
+        <w:lastRenderedPageBreak/>
         <w:t>Challenging</w:t>
       </w:r>
     </w:p>
@@ -985,15 +1077,7 @@
         </w:numPr>
       </w:pPr>
       <w:r>
-        <w:t xml:space="preserve">API of </w:t>
-      </w:r>
-      <w:proofErr w:type="spellStart"/>
-      <w:r>
-        <w:t>Contentful</w:t>
-      </w:r>
-      <w:proofErr w:type="spellEnd"/>
-      <w:r>
-        <w:t xml:space="preserve">: every resource returned by the content delivery API will have a sys property, which is an object </w:t>
+        <w:t xml:space="preserve">API of Contentful: every resource returned by the content delivery API will have a sys property, which is an object </w:t>
       </w:r>
       <w:r>
         <w:t>containing</w:t>
@@ -1083,7 +1167,6 @@
         </w:numPr>
       </w:pPr>
       <w:r>
-        <w:lastRenderedPageBreak/>
         <w:t>Use store?</w:t>
       </w:r>
     </w:p>
@@ -1136,13 +1219,8 @@
       </w:r>
     </w:p>
     <w:p>
-      <w:proofErr w:type="gramStart"/>
-      <w:r>
-        <w:t>posts.items</w:t>
-      </w:r>
-      <w:proofErr w:type="gramEnd"/>
-      <w:r>
-        <w:t>[0].fields.title</w:t>
+      <w:r>
+        <w:t>posts.items[0].fields.title</w:t>
       </w:r>
     </w:p>
     <w:p>
@@ -1172,23 +1250,35 @@
           <w:b/>
           <w:bCs/>
         </w:rPr>
-        <w:t>(</w:t>
-      </w:r>
-      <w:proofErr w:type="gramStart"/>
-      <w:r>
+        <w:t>(text only)</w:t>
+      </w:r>
+    </w:p>
+    <w:p>
+      <w:pPr>
+        <w:rPr>
+          <w:lang w:val="en-DK"/>
+        </w:rPr>
+      </w:pPr>
+      <w:r>
+        <w:rPr>
+          <w:lang w:val="en-DK"/>
+        </w:rPr>
+        <w:t>posts.items[0].fields.richText.content[0].content[0].value</w:t>
+      </w:r>
+    </w:p>
+    <w:p>
+      <w:pPr>
         <w:rPr>
           <w:b/>
           <w:bCs/>
         </w:rPr>
-        <w:t>text</w:t>
-      </w:r>
-      <w:proofErr w:type="gramEnd"/>
+      </w:pPr>
       <w:r>
         <w:rPr>
           <w:b/>
           <w:bCs/>
         </w:rPr>
-        <w:t xml:space="preserve"> only)</w:t>
+        <w:t>(text with hyperlink)</w:t>
       </w:r>
     </w:p>
     <w:p>
@@ -1197,19 +1287,11 @@
           <w:lang w:val="en-DK"/>
         </w:rPr>
       </w:pPr>
-      <w:proofErr w:type="gramStart"/>
       <w:r>
         <w:rPr>
           <w:lang w:val="en-DK"/>
         </w:rPr>
-        <w:t>posts.items</w:t>
-      </w:r>
-      <w:proofErr w:type="gramEnd"/>
-      <w:r>
-        <w:rPr>
-          <w:lang w:val="en-DK"/>
-        </w:rPr>
-        <w:t>[0].fields.richText.content[0].content[0].value</w:t>
+        <w:t>posts.items[0].fields.richText.content[0].content[1].content[0].value</w:t>
       </w:r>
     </w:p>
     <w:p>
@@ -1224,128 +1306,90 @@
           <w:b/>
           <w:bCs/>
         </w:rPr>
-        <w:t>(</w:t>
-      </w:r>
-      <w:proofErr w:type="gramStart"/>
-      <w:r>
+        <w:t>(text with hyperlink)</w:t>
+      </w:r>
+    </w:p>
+    <w:p>
+      <w:pPr>
+        <w:rPr>
+          <w:lang w:val="en-DK"/>
+        </w:rPr>
+      </w:pPr>
+      <w:r>
+        <w:rPr>
+          <w:lang w:val="en-DK"/>
+        </w:rPr>
+        <w:t>posts.items[0].fields.richText.content[0].content[1].data.uri</w:t>
+      </w:r>
+    </w:p>
+    <w:p>
+      <w:pPr>
         <w:rPr>
           <w:b/>
           <w:bCs/>
-        </w:rPr>
-        <w:t>text</w:t>
-      </w:r>
-      <w:proofErr w:type="gramEnd"/>
+          <w:lang w:eastAsia="ja-JP"/>
+        </w:rPr>
+      </w:pPr>
       <w:r>
         <w:rPr>
           <w:b/>
           <w:bCs/>
         </w:rPr>
-        <w:t xml:space="preserve"> with hyperlink)</w:t>
-      </w:r>
-    </w:p>
-    <w:p>
-      <w:pPr>
-        <w:rPr>
-          <w:lang w:val="en-DK"/>
-        </w:rPr>
-      </w:pPr>
-      <w:proofErr w:type="gramStart"/>
-      <w:r>
-        <w:rPr>
-          <w:lang w:val="en-DK"/>
-        </w:rPr>
-        <w:t>posts.items</w:t>
-      </w:r>
-      <w:proofErr w:type="gramEnd"/>
-      <w:r>
-        <w:rPr>
-          <w:lang w:val="en-DK"/>
-        </w:rPr>
-        <w:t>[0].fields.richText.content[0].content[1].content[0].value</w:t>
-      </w:r>
-    </w:p>
-    <w:p>
-      <w:pPr>
+        <w:t>(text with bold</w:t>
+      </w:r>
+      <w:r>
         <w:rPr>
           <w:b/>
           <w:bCs/>
         </w:rPr>
-      </w:pPr>
+        <w:t>, underline</w:t>
+      </w:r>
       <w:r>
         <w:rPr>
           <w:b/>
           <w:bCs/>
         </w:rPr>
-        <w:t>(</w:t>
-      </w:r>
-      <w:proofErr w:type="gramStart"/>
-      <w:r>
+        <w:t>)</w:t>
+      </w:r>
+    </w:p>
+    <w:p>
+      <w:pPr>
+        <w:rPr>
+          <w:lang w:val="en-DK"/>
+        </w:rPr>
+      </w:pPr>
+      <w:r>
+        <w:rPr>
+          <w:lang w:val="en-DK"/>
+        </w:rPr>
+        <w:t xml:space="preserve"> posts.items[0].fields.richText.content[0].content[0].marks[0].type</w:t>
+      </w:r>
+    </w:p>
+    <w:p>
+      <w:pPr>
         <w:rPr>
           <w:b/>
           <w:bCs/>
         </w:rPr>
-        <w:t>text</w:t>
-      </w:r>
-      <w:proofErr w:type="gramEnd"/>
+      </w:pPr>
       <w:r>
         <w:rPr>
           <w:b/>
           <w:bCs/>
         </w:rPr>
-        <w:t xml:space="preserve"> with hyperlink)</w:t>
-      </w:r>
-    </w:p>
-    <w:p>
-      <w:pPr>
-        <w:rPr>
-          <w:lang w:val="en-DK"/>
-        </w:rPr>
-      </w:pPr>
-      <w:proofErr w:type="spellStart"/>
-      <w:proofErr w:type="gramStart"/>
-      <w:r>
-        <w:rPr>
-          <w:lang w:val="en-DK"/>
-        </w:rPr>
-        <w:t>posts.items</w:t>
-      </w:r>
-      <w:proofErr w:type="spellEnd"/>
-      <w:proofErr w:type="gramEnd"/>
-      <w:r>
-        <w:rPr>
-          <w:lang w:val="en-DK"/>
-        </w:rPr>
-        <w:t>[0].</w:t>
-      </w:r>
-      <w:proofErr w:type="spellStart"/>
-      <w:r>
-        <w:rPr>
-          <w:lang w:val="en-DK"/>
-        </w:rPr>
-        <w:t>fields.richText.content</w:t>
-      </w:r>
-      <w:proofErr w:type="spellEnd"/>
-      <w:r>
-        <w:rPr>
-          <w:lang w:val="en-DK"/>
-        </w:rPr>
-        <w:t>[0].content[1].</w:t>
-      </w:r>
-      <w:proofErr w:type="spellStart"/>
-      <w:r>
-        <w:rPr>
-          <w:lang w:val="en-DK"/>
-        </w:rPr>
-        <w:t>data.uri</w:t>
-      </w:r>
-      <w:proofErr w:type="spellEnd"/>
+        <w:t>(text with list)</w:t>
+      </w:r>
+    </w:p>
+    <w:p>
+      <w:r>
+        <w:t>posts.items[0].fields.richText.content[0].content[0].nodeType</w:t>
+      </w:r>
     </w:p>
     <w:p>
       <w:pPr>
         <w:rPr>
           <w:b/>
           <w:bCs/>
-          <w:lang w:eastAsia="ja-JP"/>
         </w:rPr>
       </w:pPr>
       <w:r>
@@ -1353,193 +1397,17 @@
           <w:b/>
           <w:bCs/>
         </w:rPr>
-        <w:t>(</w:t>
-      </w:r>
-      <w:proofErr w:type="gramStart"/>
-      <w:r>
-        <w:rPr>
-          <w:b/>
-          <w:bCs/>
-        </w:rPr>
-        <w:t>text</w:t>
-      </w:r>
-      <w:proofErr w:type="gramEnd"/>
-      <w:r>
-        <w:rPr>
-          <w:b/>
-          <w:bCs/>
-        </w:rPr>
-        <w:t xml:space="preserve"> with bold</w:t>
-      </w:r>
-      <w:r>
-        <w:rPr>
-          <w:b/>
-          <w:bCs/>
-        </w:rPr>
-        <w:t>, underline</w:t>
-      </w:r>
-      <w:r>
-        <w:rPr>
-          <w:b/>
-          <w:bCs/>
-        </w:rPr>
-        <w:t>)</w:t>
-      </w:r>
-    </w:p>
-    <w:p>
-      <w:pPr>
-        <w:rPr>
-          <w:lang w:val="en-DK"/>
-        </w:rPr>
-      </w:pPr>
-      <w:r>
-        <w:rPr>
-          <w:lang w:val="en-DK"/>
-        </w:rPr>
-        <w:t xml:space="preserve"> </w:t>
-      </w:r>
-      <w:proofErr w:type="gramStart"/>
-      <w:r>
-        <w:rPr>
-          <w:lang w:val="en-DK"/>
-        </w:rPr>
-        <w:t>posts.items</w:t>
-      </w:r>
-      <w:proofErr w:type="gramEnd"/>
-      <w:r>
-        <w:rPr>
-          <w:lang w:val="en-DK"/>
-        </w:rPr>
-        <w:t>[0].fields.richText.content[0].content[0].marks[0].type</w:t>
-      </w:r>
-    </w:p>
-    <w:p>
-      <w:pPr>
-        <w:rPr>
-          <w:b/>
-          <w:bCs/>
-        </w:rPr>
-      </w:pPr>
-      <w:r>
-        <w:rPr>
-          <w:b/>
-          <w:bCs/>
-        </w:rPr>
-        <w:t>(</w:t>
-      </w:r>
-      <w:proofErr w:type="gramStart"/>
-      <w:r>
-        <w:rPr>
-          <w:b/>
-          <w:bCs/>
-        </w:rPr>
-        <w:t>text</w:t>
-      </w:r>
-      <w:proofErr w:type="gramEnd"/>
-      <w:r>
-        <w:rPr>
-          <w:b/>
-          <w:bCs/>
-        </w:rPr>
-        <w:t xml:space="preserve"> with list)</w:t>
-      </w:r>
-    </w:p>
-    <w:p>
-      <w:proofErr w:type="spellStart"/>
-      <w:proofErr w:type="gramStart"/>
-      <w:r>
-        <w:t>posts.items</w:t>
-      </w:r>
-      <w:proofErr w:type="spellEnd"/>
-      <w:proofErr w:type="gramEnd"/>
-      <w:r>
-        <w:t>[0].</w:t>
-      </w:r>
-      <w:proofErr w:type="spellStart"/>
-      <w:r>
-        <w:t>fields.richText.content</w:t>
-      </w:r>
-      <w:proofErr w:type="spellEnd"/>
-      <w:r>
-        <w:t>[0].content[0].</w:t>
-      </w:r>
-      <w:proofErr w:type="spellStart"/>
-      <w:r>
-        <w:t>nodeType</w:t>
-      </w:r>
-      <w:proofErr w:type="spellEnd"/>
-    </w:p>
-    <w:p>
-      <w:pPr>
-        <w:rPr>
-          <w:b/>
-          <w:bCs/>
-        </w:rPr>
-      </w:pPr>
-      <w:r>
-        <w:rPr>
-          <w:b/>
-          <w:bCs/>
-        </w:rPr>
-        <w:t xml:space="preserve">(text with </w:t>
-      </w:r>
-      <w:proofErr w:type="spellStart"/>
-      <w:proofErr w:type="gramStart"/>
-      <w:r>
-        <w:rPr>
-          <w:b/>
-          <w:bCs/>
-        </w:rPr>
-        <w:t>table:row</w:t>
-      </w:r>
-      <w:proofErr w:type="spellEnd"/>
-      <w:proofErr w:type="gramEnd"/>
-      <w:r>
-        <w:rPr>
-          <w:b/>
-          <w:bCs/>
-        </w:rPr>
-        <w:t xml:space="preserve"> 2)</w:t>
-      </w:r>
-    </w:p>
-    <w:p>
-      <w:proofErr w:type="spellStart"/>
-      <w:proofErr w:type="gramStart"/>
-      <w:r>
-        <w:t>posts.items</w:t>
-      </w:r>
-      <w:proofErr w:type="spellEnd"/>
-      <w:proofErr w:type="gramEnd"/>
-      <w:r>
-        <w:t>[0].</w:t>
-      </w:r>
-      <w:proofErr w:type="spellStart"/>
-      <w:r>
-        <w:t>fields.richText.content</w:t>
-      </w:r>
-      <w:proofErr w:type="spellEnd"/>
-      <w:r>
-        <w:t>[1].content[0]</w:t>
-      </w:r>
-    </w:p>
-    <w:p>
-      <w:proofErr w:type="spellStart"/>
-      <w:proofErr w:type="gramStart"/>
-      <w:r>
-        <w:t>posts.items</w:t>
-      </w:r>
-      <w:proofErr w:type="spellEnd"/>
-      <w:proofErr w:type="gramEnd"/>
-      <w:r>
-        <w:t>[0].</w:t>
-      </w:r>
-      <w:proofErr w:type="spellStart"/>
-      <w:r>
-        <w:t>fields.richText.content</w:t>
-      </w:r>
-      <w:proofErr w:type="spellEnd"/>
-      <w:r>
-        <w:t>[1].content[</w:t>
+        <w:t>(text with table:row 2)</w:t>
+      </w:r>
+    </w:p>
+    <w:p>
+      <w:r>
+        <w:t>posts.items[0].fields.richText.content[1].content[0]</w:t>
+      </w:r>
+    </w:p>
+    <w:p>
+      <w:r>
+        <w:t>posts.items[0].fields.richText.content[1].content[</w:t>
       </w:r>
       <w:r>
         <w:t>1</w:t>
@@ -1565,15 +1433,8 @@
       </w:r>
     </w:p>
     <w:p>
-      <w:proofErr w:type="spellStart"/>
-      <w:proofErr w:type="gramStart"/>
-      <w:r>
-        <w:t>posts.includes</w:t>
-      </w:r>
-      <w:proofErr w:type="spellEnd"/>
-      <w:proofErr w:type="gramEnd"/>
-      <w:r>
-        <w:t>["Asset"][0].fields.file.url</w:t>
+      <w:r>
+        <w:t>posts.includes["Asset"][0].fields.file.url</w:t>
       </w:r>
     </w:p>
     <w:p>
@@ -1608,6 +1469,7 @@
         </w:tabs>
       </w:pPr>
       <w:r>
+        <w:lastRenderedPageBreak/>
         <w:t>I</w:t>
       </w:r>
       <w:r>
@@ -1633,29 +1495,13 @@
         </w:tabs>
       </w:pPr>
       <w:r>
-        <w:t xml:space="preserve">If I use bold, hyperlink </w:t>
-      </w:r>
-      <w:proofErr w:type="spellStart"/>
-      <w:r>
-        <w:t>etc</w:t>
-      </w:r>
-      <w:proofErr w:type="spellEnd"/>
-      <w:r>
-        <w:t xml:space="preserve">, </w:t>
+        <w:t xml:space="preserve">If I use bold, hyperlink etc, </w:t>
       </w:r>
       <w:r>
         <w:t>a new</w:t>
       </w:r>
       <w:r>
-        <w:t xml:space="preserve"> array is created automatically, so I assume that if I use other functions in </w:t>
-      </w:r>
-      <w:proofErr w:type="spellStart"/>
-      <w:r>
-        <w:t>Contentful</w:t>
-      </w:r>
-      <w:proofErr w:type="spellEnd"/>
-      <w:r>
-        <w:t>, then it’ll have issues.</w:t>
+        <w:t xml:space="preserve"> array is created automatically, so I assume that if I use other functions in Contentful, then it’ll have issues.</w:t>
       </w:r>
     </w:p>
     <w:p>
@@ -1670,15 +1516,7 @@
         </w:tabs>
       </w:pPr>
       <w:r>
-        <w:t xml:space="preserve">I fetched data directly from API of </w:t>
-      </w:r>
-      <w:proofErr w:type="spellStart"/>
-      <w:r>
-        <w:t>contentful</w:t>
-      </w:r>
-      <w:proofErr w:type="spellEnd"/>
-      <w:r>
-        <w:t xml:space="preserve"> directly.</w:t>
+        <w:t>I fetched data directly from API of contentful directly.</w:t>
       </w:r>
     </w:p>
     <w:p>
@@ -1693,23 +1531,7 @@
         </w:tabs>
       </w:pPr>
       <w:r>
-        <w:t>Use ‘</w:t>
-      </w:r>
-      <w:proofErr w:type="spellStart"/>
-      <w:r>
-        <w:t>contentful</w:t>
-      </w:r>
-      <w:proofErr w:type="spellEnd"/>
-      <w:r>
-        <w:t xml:space="preserve">’ page using React, node.js </w:t>
-      </w:r>
-      <w:proofErr w:type="spellStart"/>
-      <w:r>
-        <w:t>etc</w:t>
-      </w:r>
-      <w:proofErr w:type="spellEnd"/>
-      <w:r>
-        <w:t xml:space="preserve"> …</w:t>
+        <w:t>Use ‘contentful’ page using React, node.js etc …</w:t>
       </w:r>
     </w:p>
     <w:p>
@@ -1724,7 +1546,6 @@
         </w:tabs>
       </w:pPr>
       <w:r>
-        <w:lastRenderedPageBreak/>
         <w:t>Each blog is different.</w:t>
       </w:r>
     </w:p>
@@ -1739,21 +1560,8 @@
           <w:tab w:val="left" w:pos="2595"/>
         </w:tabs>
       </w:pPr>
-      <w:proofErr w:type="spellStart"/>
-      <w:r>
-        <w:t>Nasted.tree</w:t>
-      </w:r>
-      <w:proofErr w:type="spellEnd"/>
-      <w:r>
-        <w:t xml:space="preserve">: If I use hyperlink, bold </w:t>
-      </w:r>
-      <w:proofErr w:type="spellStart"/>
-      <w:r>
-        <w:t>etc</w:t>
-      </w:r>
-      <w:proofErr w:type="spellEnd"/>
-      <w:r>
-        <w:t>, then Nested tree is changed.</w:t>
+      <w:r>
+        <w:t>Nasted.tree: If I use hyperlink, bold etc, then Nested tree is changed.</w:t>
       </w:r>
     </w:p>
     <w:p>
@@ -1795,13 +1603,8 @@
         </w:tabs>
       </w:pPr>
       <w:r>
-        <w:t xml:space="preserve">Fetch data dynamically Title, Body </w:t>
-      </w:r>
-      <w:proofErr w:type="spellStart"/>
-      <w:r>
-        <w:t>etc</w:t>
-      </w:r>
-      <w:proofErr w:type="spellEnd"/>
+        <w:t>Fetch data dynamically Title, Body etc</w:t>
+      </w:r>
     </w:p>
     <w:p>
       <w:pPr>
@@ -1815,13 +1618,8 @@
         </w:tabs>
       </w:pPr>
       <w:r>
-        <w:t xml:space="preserve">Use React or </w:t>
-      </w:r>
-      <w:proofErr w:type="gramStart"/>
-      <w:r>
-        <w:t>node.js</w:t>
-      </w:r>
-      <w:proofErr w:type="gramEnd"/>
+        <w:t>Use React or node.js</w:t>
+      </w:r>
     </w:p>
     <w:p>
       <w:pPr>
@@ -1853,156 +1651,129 @@
           <w:b/>
           <w:bCs/>
         </w:rPr>
-        <w:t xml:space="preserve">Show the </w:t>
-      </w:r>
-      <w:proofErr w:type="gramStart"/>
-      <w:r>
+        <w:t>Show the title</w:t>
+      </w:r>
+    </w:p>
+    <w:p>
+      <w:pPr>
+        <w:tabs>
+          <w:tab w:val="left" w:pos="2595"/>
+        </w:tabs>
+        <w:rPr>
+          <w:rFonts w:ascii="Consolas" w:eastAsia="Times New Roman" w:hAnsi="Consolas" w:cs="Times New Roman"/>
+          <w:color w:val="0070C0"/>
+          <w:sz w:val="21"/>
+          <w:szCs w:val="21"/>
+          <w:lang w:val="en-DK" w:eastAsia="ja-JP"/>
+        </w:rPr>
+      </w:pPr>
+      <w:r>
+        <w:rPr>
+          <w:rFonts w:ascii="Consolas" w:eastAsia="Times New Roman" w:hAnsi="Consolas" w:cs="Times New Roman"/>
+          <w:color w:val="9CDCFE"/>
+          <w:sz w:val="21"/>
+          <w:szCs w:val="21"/>
+          <w:lang w:val="en-DK" w:eastAsia="ja-JP"/>
+        </w:rPr>
+        <w:t xml:space="preserve"> </w:t>
+      </w:r>
+      <w:r>
+        <w:rPr>
+          <w:rFonts w:ascii="Consolas" w:eastAsia="Times New Roman" w:hAnsi="Consolas" w:cs="Times New Roman"/>
+          <w:color w:val="0070C0"/>
+          <w:sz w:val="21"/>
+          <w:szCs w:val="21"/>
+          <w:lang w:val="en-DK" w:eastAsia="ja-JP"/>
+        </w:rPr>
+        <w:t>&lt;p&gt;{posts.items[0].fields.title}&lt;/p&gt;</w:t>
+      </w:r>
+    </w:p>
+    <w:p>
+      <w:pPr>
+        <w:tabs>
+          <w:tab w:val="left" w:pos="2595"/>
+        </w:tabs>
         <w:rPr>
           <w:b/>
           <w:bCs/>
         </w:rPr>
-        <w:t>title</w:t>
-      </w:r>
-      <w:proofErr w:type="gramEnd"/>
-    </w:p>
-    <w:p>
-      <w:pPr>
-        <w:tabs>
-          <w:tab w:val="left" w:pos="2595"/>
-        </w:tabs>
-        <w:rPr>
-          <w:rFonts w:ascii="Consolas" w:eastAsia="Times New Roman" w:hAnsi="Consolas" w:cs="Times New Roman"/>
-          <w:color w:val="0070C0"/>
-          <w:sz w:val="21"/>
-          <w:szCs w:val="21"/>
-          <w:lang w:val="en-DK" w:eastAsia="ja-JP"/>
-        </w:rPr>
-      </w:pPr>
-      <w:r>
-        <w:rPr>
-          <w:rFonts w:ascii="Consolas" w:eastAsia="Times New Roman" w:hAnsi="Consolas" w:cs="Times New Roman"/>
-          <w:color w:val="9CDCFE"/>
-          <w:sz w:val="21"/>
-          <w:szCs w:val="21"/>
-          <w:lang w:val="en-DK" w:eastAsia="ja-JP"/>
-        </w:rPr>
-        <w:t xml:space="preserve"> </w:t>
-      </w:r>
-      <w:r>
-        <w:rPr>
-          <w:rFonts w:ascii="Consolas" w:eastAsia="Times New Roman" w:hAnsi="Consolas" w:cs="Times New Roman"/>
-          <w:color w:val="0070C0"/>
-          <w:sz w:val="21"/>
-          <w:szCs w:val="21"/>
-          <w:lang w:val="en-DK" w:eastAsia="ja-JP"/>
-        </w:rPr>
-        <w:t>&lt;p&gt;{</w:t>
-      </w:r>
-      <w:proofErr w:type="spellStart"/>
-      <w:proofErr w:type="gramStart"/>
-      <w:r>
-        <w:rPr>
-          <w:rFonts w:ascii="Consolas" w:eastAsia="Times New Roman" w:hAnsi="Consolas" w:cs="Times New Roman"/>
-          <w:color w:val="0070C0"/>
-          <w:sz w:val="21"/>
-          <w:szCs w:val="21"/>
-          <w:lang w:val="en-DK" w:eastAsia="ja-JP"/>
-        </w:rPr>
-        <w:t>posts.items</w:t>
-      </w:r>
-      <w:proofErr w:type="spellEnd"/>
-      <w:proofErr w:type="gramEnd"/>
-      <w:r>
-        <w:rPr>
-          <w:rFonts w:ascii="Consolas" w:eastAsia="Times New Roman" w:hAnsi="Consolas" w:cs="Times New Roman"/>
-          <w:color w:val="0070C0"/>
-          <w:sz w:val="21"/>
-          <w:szCs w:val="21"/>
-          <w:lang w:val="en-DK" w:eastAsia="ja-JP"/>
-        </w:rPr>
-        <w:t>[0].</w:t>
-      </w:r>
-      <w:proofErr w:type="spellStart"/>
-      <w:r>
-        <w:rPr>
-          <w:rFonts w:ascii="Consolas" w:eastAsia="Times New Roman" w:hAnsi="Consolas" w:cs="Times New Roman"/>
-          <w:color w:val="0070C0"/>
-          <w:sz w:val="21"/>
-          <w:szCs w:val="21"/>
-          <w:lang w:val="en-DK" w:eastAsia="ja-JP"/>
-        </w:rPr>
-        <w:t>fields.title</w:t>
-      </w:r>
-      <w:proofErr w:type="spellEnd"/>
-      <w:r>
-        <w:rPr>
-          <w:rFonts w:ascii="Consolas" w:eastAsia="Times New Roman" w:hAnsi="Consolas" w:cs="Times New Roman"/>
-          <w:color w:val="0070C0"/>
-          <w:sz w:val="21"/>
-          <w:szCs w:val="21"/>
-          <w:lang w:val="en-DK" w:eastAsia="ja-JP"/>
-        </w:rPr>
-        <w:t>}&lt;/p&gt;</w:t>
-      </w:r>
-    </w:p>
-    <w:p>
-      <w:pPr>
-        <w:tabs>
-          <w:tab w:val="left" w:pos="2595"/>
-        </w:tabs>
+      </w:pPr>
+      <w:r>
         <w:rPr>
           <w:b/>
           <w:bCs/>
         </w:rPr>
-      </w:pPr>
-      <w:r>
+        <w:t>Show the richText, If the richText is only text;</w:t>
+      </w:r>
+    </w:p>
+    <w:p>
+      <w:pPr>
+        <w:tabs>
+          <w:tab w:val="left" w:pos="2595"/>
+        </w:tabs>
+        <w:rPr>
+          <w:rFonts w:ascii="Consolas" w:eastAsia="Times New Roman" w:hAnsi="Consolas" w:cs="Times New Roman"/>
+          <w:color w:val="0070C0"/>
+          <w:sz w:val="21"/>
+          <w:szCs w:val="21"/>
+          <w:lang w:val="en-DK" w:eastAsia="ja-JP"/>
+        </w:rPr>
+      </w:pPr>
+      <w:r>
+        <w:rPr>
+          <w:rFonts w:ascii="Consolas" w:eastAsia="Times New Roman" w:hAnsi="Consolas" w:cs="Times New Roman"/>
+          <w:color w:val="0070C0"/>
+          <w:sz w:val="21"/>
+          <w:szCs w:val="21"/>
+          <w:lang w:val="en-DK" w:eastAsia="ja-JP"/>
+        </w:rPr>
+        <w:t>{posts.items[0].fields.richText.content[0].content[</w:t>
+      </w:r>
+      <w:r>
+        <w:rPr>
+          <w:rFonts w:ascii="Consolas" w:eastAsia="Times New Roman" w:hAnsi="Consolas" w:cs="Times New Roman"/>
+          <w:color w:val="FF0000"/>
+          <w:sz w:val="21"/>
+          <w:szCs w:val="21"/>
+          <w:lang w:val="en-DK" w:eastAsia="ja-JP"/>
+        </w:rPr>
+        <w:t>0</w:t>
+      </w:r>
+      <w:r>
+        <w:rPr>
+          <w:rFonts w:ascii="Consolas" w:eastAsia="Times New Roman" w:hAnsi="Consolas" w:cs="Times New Roman"/>
+          <w:color w:val="0070C0"/>
+          <w:sz w:val="21"/>
+          <w:szCs w:val="21"/>
+          <w:lang w:val="en-DK" w:eastAsia="ja-JP"/>
+        </w:rPr>
+        <w:t>].value}</w:t>
+      </w:r>
+    </w:p>
+    <w:p>
+      <w:pPr>
+        <w:tabs>
+          <w:tab w:val="left" w:pos="2595"/>
+        </w:tabs>
         <w:rPr>
           <w:b/>
           <w:bCs/>
         </w:rPr>
-        <w:t xml:space="preserve">Show the </w:t>
-      </w:r>
-      <w:proofErr w:type="spellStart"/>
+      </w:pPr>
       <w:r>
         <w:rPr>
           <w:b/>
           <w:bCs/>
         </w:rPr>
-        <w:t>richText</w:t>
-      </w:r>
-      <w:proofErr w:type="spellEnd"/>
+        <w:t xml:space="preserve">  Show the richText, If the richText is a text with hyperlink and the text</w:t>
+      </w:r>
       <w:r>
         <w:rPr>
           <w:b/>
           <w:bCs/>
         </w:rPr>
-        <w:t xml:space="preserve">, If the </w:t>
-      </w:r>
-      <w:proofErr w:type="spellStart"/>
-      <w:r>
-        <w:rPr>
-          <w:b/>
-          <w:bCs/>
-        </w:rPr>
-        <w:t>richText</w:t>
-      </w:r>
-      <w:proofErr w:type="spellEnd"/>
-      <w:r>
-        <w:rPr>
-          <w:b/>
-          <w:bCs/>
-        </w:rPr>
-        <w:t xml:space="preserve"> is only </w:t>
-      </w:r>
-      <w:proofErr w:type="gramStart"/>
-      <w:r>
-        <w:rPr>
-          <w:b/>
-          <w:bCs/>
-        </w:rPr>
-        <w:t>text;</w:t>
-      </w:r>
-      <w:proofErr w:type="gramEnd"/>
+        <w:t>;</w:t>
+      </w:r>
     </w:p>
     <w:p>
       <w:pPr>
@@ -2025,22 +1796,18 @@
           <w:szCs w:val="21"/>
           <w:lang w:val="en-DK" w:eastAsia="ja-JP"/>
         </w:rPr>
-        <w:t>{</w:t>
-      </w:r>
-      <w:proofErr w:type="spellStart"/>
-      <w:proofErr w:type="gramStart"/>
+        <w:t>&lt;a</w:t>
+      </w:r>
       <w:r>
         <w:rPr>
           <w:rFonts w:ascii="Consolas" w:eastAsia="Times New Roman" w:hAnsi="Consolas" w:cs="Times New Roman"/>
           <w:color w:val="0070C0"/>
           <w:sz w:val="21"/>
           <w:szCs w:val="21"/>
-          <w:lang w:val="en-DK" w:eastAsia="ja-JP"/>
-        </w:rPr>
-        <w:t>posts.items</w:t>
-      </w:r>
-      <w:proofErr w:type="spellEnd"/>
-      <w:proofErr w:type="gramEnd"/>
+          <w:lang w:eastAsia="ja-JP"/>
+        </w:rPr>
+        <w:t xml:space="preserve"> </w:t>
+      </w:r>
       <w:r>
         <w:rPr>
           <w:rFonts w:ascii="Consolas" w:eastAsia="Times New Roman" w:hAnsi="Consolas" w:cs="Times New Roman"/>
@@ -2049,9 +1816,18 @@
           <w:szCs w:val="21"/>
           <w:lang w:val="en-DK" w:eastAsia="ja-JP"/>
         </w:rPr>
-        <w:t>[0].</w:t>
-      </w:r>
-      <w:proofErr w:type="spellStart"/>
+        <w:t>href={posts.items[0].fields.richText.content[0].content[</w:t>
+      </w:r>
+      <w:r>
+        <w:rPr>
+          <w:rFonts w:ascii="Consolas" w:eastAsia="Times New Roman" w:hAnsi="Consolas" w:cs="Times New Roman"/>
+          <w:color w:val="FF0000"/>
+          <w:sz w:val="21"/>
+          <w:szCs w:val="21"/>
+          <w:lang w:val="en-DK" w:eastAsia="ja-JP"/>
+        </w:rPr>
+        <w:t>1</w:t>
+      </w:r>
       <w:r>
         <w:rPr>
           <w:rFonts w:ascii="Consolas" w:eastAsia="Times New Roman" w:hAnsi="Consolas" w:cs="Times New Roman"/>
@@ -2060,236 +1836,31 @@
           <w:szCs w:val="21"/>
           <w:lang w:val="en-DK" w:eastAsia="ja-JP"/>
         </w:rPr>
-        <w:t>fields.richText.content</w:t>
-      </w:r>
-      <w:proofErr w:type="spellEnd"/>
-      <w:r>
+        <w:t>].data.uri}&gt;</w:t>
+      </w:r>
+    </w:p>
+    <w:p>
+      <w:pPr>
+        <w:tabs>
+          <w:tab w:val="left" w:pos="2595"/>
+        </w:tabs>
         <w:rPr>
           <w:rFonts w:ascii="Consolas" w:eastAsia="Times New Roman" w:hAnsi="Consolas" w:cs="Times New Roman"/>
           <w:color w:val="0070C0"/>
           <w:sz w:val="21"/>
           <w:szCs w:val="21"/>
-          <w:lang w:val="en-DK" w:eastAsia="ja-JP"/>
-        </w:rPr>
-        <w:t>[0].content[</w:t>
-      </w:r>
-      <w:r>
-        <w:rPr>
-          <w:rFonts w:ascii="Consolas" w:eastAsia="Times New Roman" w:hAnsi="Consolas" w:cs="Times New Roman"/>
-          <w:color w:val="FF0000"/>
-          <w:sz w:val="21"/>
-          <w:szCs w:val="21"/>
-          <w:lang w:val="en-DK" w:eastAsia="ja-JP"/>
-        </w:rPr>
-        <w:t>0</w:t>
-      </w:r>
+          <w:lang w:eastAsia="ja-JP"/>
+        </w:rPr>
+      </w:pPr>
       <w:r>
         <w:rPr>
           <w:rFonts w:ascii="Consolas" w:eastAsia="Times New Roman" w:hAnsi="Consolas" w:cs="Times New Roman"/>
           <w:color w:val="0070C0"/>
           <w:sz w:val="21"/>
           <w:szCs w:val="21"/>
-          <w:lang w:val="en-DK" w:eastAsia="ja-JP"/>
-        </w:rPr>
-        <w:t>].value}</w:t>
-      </w:r>
-    </w:p>
-    <w:p>
-      <w:pPr>
-        <w:tabs>
-          <w:tab w:val="left" w:pos="2595"/>
-        </w:tabs>
-        <w:rPr>
-          <w:b/>
-          <w:bCs/>
-        </w:rPr>
-      </w:pPr>
-      <w:r>
-        <w:rPr>
-          <w:b/>
-          <w:bCs/>
-        </w:rPr>
-        <w:t xml:space="preserve">  Show the </w:t>
-      </w:r>
-      <w:proofErr w:type="spellStart"/>
-      <w:r>
-        <w:rPr>
-          <w:b/>
-          <w:bCs/>
-        </w:rPr>
-        <w:t>richText</w:t>
-      </w:r>
-      <w:proofErr w:type="spellEnd"/>
-      <w:r>
-        <w:rPr>
-          <w:b/>
-          <w:bCs/>
-        </w:rPr>
-        <w:t xml:space="preserve">, If the </w:t>
-      </w:r>
-      <w:proofErr w:type="spellStart"/>
-      <w:r>
-        <w:rPr>
-          <w:b/>
-          <w:bCs/>
-        </w:rPr>
-        <w:t>richText</w:t>
-      </w:r>
-      <w:proofErr w:type="spellEnd"/>
-      <w:r>
-        <w:rPr>
-          <w:b/>
-          <w:bCs/>
-        </w:rPr>
-        <w:t xml:space="preserve"> is a text with hyperlink and the </w:t>
-      </w:r>
-      <w:proofErr w:type="gramStart"/>
-      <w:r>
-        <w:rPr>
-          <w:b/>
-          <w:bCs/>
-        </w:rPr>
-        <w:t>text</w:t>
-      </w:r>
-      <w:r>
-        <w:rPr>
-          <w:b/>
-          <w:bCs/>
-        </w:rPr>
-        <w:t>;</w:t>
-      </w:r>
-      <w:proofErr w:type="gramEnd"/>
-    </w:p>
-    <w:p>
-      <w:pPr>
-        <w:tabs>
-          <w:tab w:val="left" w:pos="2595"/>
-        </w:tabs>
-        <w:rPr>
-          <w:rFonts w:ascii="Consolas" w:eastAsia="Times New Roman" w:hAnsi="Consolas" w:cs="Times New Roman"/>
-          <w:color w:val="0070C0"/>
-          <w:sz w:val="21"/>
-          <w:szCs w:val="21"/>
-          <w:lang w:val="en-DK" w:eastAsia="ja-JP"/>
-        </w:rPr>
-      </w:pPr>
-      <w:r>
-        <w:rPr>
-          <w:rFonts w:ascii="Consolas" w:eastAsia="Times New Roman" w:hAnsi="Consolas" w:cs="Times New Roman"/>
-          <w:color w:val="0070C0"/>
-          <w:sz w:val="21"/>
-          <w:szCs w:val="21"/>
-          <w:lang w:val="en-DK" w:eastAsia="ja-JP"/>
-        </w:rPr>
-        <w:t>&lt;a</w:t>
-      </w:r>
-      <w:r>
-        <w:rPr>
-          <w:rFonts w:ascii="Consolas" w:eastAsia="Times New Roman" w:hAnsi="Consolas" w:cs="Times New Roman"/>
-          <w:color w:val="0070C0"/>
-          <w:sz w:val="21"/>
-          <w:szCs w:val="21"/>
-          <w:lang w:eastAsia="ja-JP"/>
-        </w:rPr>
-        <w:t xml:space="preserve"> </w:t>
-      </w:r>
-      <w:r>
-        <w:rPr>
-          <w:rFonts w:ascii="Consolas" w:eastAsia="Times New Roman" w:hAnsi="Consolas" w:cs="Times New Roman"/>
-          <w:color w:val="0070C0"/>
-          <w:sz w:val="21"/>
-          <w:szCs w:val="21"/>
-          <w:lang w:val="en-DK" w:eastAsia="ja-JP"/>
-        </w:rPr>
-        <w:t>href={</w:t>
-      </w:r>
-      <w:proofErr w:type="gramStart"/>
-      <w:r>
-        <w:rPr>
-          <w:rFonts w:ascii="Consolas" w:eastAsia="Times New Roman" w:hAnsi="Consolas" w:cs="Times New Roman"/>
-          <w:color w:val="0070C0"/>
-          <w:sz w:val="21"/>
-          <w:szCs w:val="21"/>
-          <w:lang w:val="en-DK" w:eastAsia="ja-JP"/>
-        </w:rPr>
-        <w:t>posts.items</w:t>
-      </w:r>
-      <w:proofErr w:type="gramEnd"/>
-      <w:r>
-        <w:rPr>
-          <w:rFonts w:ascii="Consolas" w:eastAsia="Times New Roman" w:hAnsi="Consolas" w:cs="Times New Roman"/>
-          <w:color w:val="0070C0"/>
-          <w:sz w:val="21"/>
-          <w:szCs w:val="21"/>
-          <w:lang w:val="en-DK" w:eastAsia="ja-JP"/>
-        </w:rPr>
-        <w:t>[0].fields.richText.content[0].content[</w:t>
-      </w:r>
-      <w:r>
-        <w:rPr>
-          <w:rFonts w:ascii="Consolas" w:eastAsia="Times New Roman" w:hAnsi="Consolas" w:cs="Times New Roman"/>
-          <w:color w:val="FF0000"/>
-          <w:sz w:val="21"/>
-          <w:szCs w:val="21"/>
-          <w:lang w:val="en-DK" w:eastAsia="ja-JP"/>
-        </w:rPr>
-        <w:t>1</w:t>
-      </w:r>
-      <w:r>
-        <w:rPr>
-          <w:rFonts w:ascii="Consolas" w:eastAsia="Times New Roman" w:hAnsi="Consolas" w:cs="Times New Roman"/>
-          <w:color w:val="0070C0"/>
-          <w:sz w:val="21"/>
-          <w:szCs w:val="21"/>
-          <w:lang w:val="en-DK" w:eastAsia="ja-JP"/>
-        </w:rPr>
-        <w:t>].data.uri}&gt;</w:t>
-      </w:r>
-    </w:p>
-    <w:p>
-      <w:pPr>
-        <w:tabs>
-          <w:tab w:val="left" w:pos="2595"/>
-        </w:tabs>
-        <w:rPr>
-          <w:rFonts w:ascii="Consolas" w:eastAsia="Times New Roman" w:hAnsi="Consolas" w:cs="Times New Roman"/>
-          <w:color w:val="0070C0"/>
-          <w:sz w:val="21"/>
-          <w:szCs w:val="21"/>
-          <w:lang w:eastAsia="ja-JP"/>
-        </w:rPr>
-      </w:pPr>
-      <w:r>
-        <w:rPr>
-          <w:rFonts w:ascii="Consolas" w:eastAsia="Times New Roman" w:hAnsi="Consolas" w:cs="Times New Roman"/>
-          <w:color w:val="0070C0"/>
-          <w:sz w:val="21"/>
-          <w:szCs w:val="21"/>
-          <w:lang w:eastAsia="ja-JP"/>
-        </w:rPr>
-        <w:t>{</w:t>
-      </w:r>
-      <w:proofErr w:type="gramStart"/>
-      <w:r>
-        <w:rPr>
-          <w:rFonts w:ascii="Consolas" w:eastAsia="Times New Roman" w:hAnsi="Consolas" w:cs="Times New Roman"/>
-          <w:color w:val="0070C0"/>
-          <w:sz w:val="21"/>
-          <w:szCs w:val="21"/>
-          <w:lang w:eastAsia="ja-JP"/>
-        </w:rPr>
-        <w:t>posts.items</w:t>
-      </w:r>
-      <w:proofErr w:type="gramEnd"/>
-      <w:r>
-        <w:rPr>
-          <w:rFonts w:ascii="Consolas" w:eastAsia="Times New Roman" w:hAnsi="Consolas" w:cs="Times New Roman"/>
-          <w:color w:val="0070C0"/>
-          <w:sz w:val="21"/>
-          <w:szCs w:val="21"/>
-          <w:lang w:eastAsia="ja-JP"/>
-        </w:rPr>
-        <w:t>[0].fields.richText.content[0].content[</w:t>
+          <w:lang w:eastAsia="ja-JP"/>
+        </w:rPr>
+        <w:t>{posts.items[0].fields.richText.content[0].content[</w:t>
       </w:r>
       <w:r>
         <w:rPr>
@@ -2350,33 +1921,8 @@
           <w:b/>
           <w:bCs/>
         </w:rPr>
-        <w:t xml:space="preserve">Show the only </w:t>
-      </w:r>
-      <w:proofErr w:type="spellStart"/>
-      <w:r>
-        <w:rPr>
-          <w:b/>
-          <w:bCs/>
-        </w:rPr>
-        <w:t>richText</w:t>
-      </w:r>
-      <w:proofErr w:type="spellEnd"/>
-      <w:r>
-        <w:rPr>
-          <w:b/>
-          <w:bCs/>
-        </w:rPr>
-        <w:t xml:space="preserve"> </w:t>
-      </w:r>
-      <w:proofErr w:type="gramStart"/>
-      <w:r>
-        <w:rPr>
-          <w:b/>
-          <w:bCs/>
-        </w:rPr>
-        <w:t>again;</w:t>
-      </w:r>
-      <w:proofErr w:type="gramEnd"/>
+        <w:t>Show the only richText again;</w:t>
+      </w:r>
     </w:p>
     <w:p>
       <w:pPr>
@@ -2403,61 +1949,7 @@
           <w:szCs w:val="21"/>
           <w:lang w:eastAsia="ja-JP"/>
         </w:rPr>
-        <w:t>{</w:t>
-      </w:r>
-      <w:proofErr w:type="spellStart"/>
-      <w:proofErr w:type="gramStart"/>
-      <w:r>
-        <w:rPr>
-          <w:rFonts w:ascii="Consolas" w:eastAsia="Times New Roman" w:hAnsi="Consolas" w:cs="Times New Roman"/>
-          <w:b/>
-          <w:bCs/>
-          <w:color w:val="0070C0"/>
-          <w:sz w:val="21"/>
-          <w:szCs w:val="21"/>
-          <w:lang w:eastAsia="ja-JP"/>
-        </w:rPr>
-        <w:t>posts.items</w:t>
-      </w:r>
-      <w:proofErr w:type="spellEnd"/>
-      <w:proofErr w:type="gramEnd"/>
-      <w:r>
-        <w:rPr>
-          <w:rFonts w:ascii="Consolas" w:eastAsia="Times New Roman" w:hAnsi="Consolas" w:cs="Times New Roman"/>
-          <w:b/>
-          <w:bCs/>
-          <w:color w:val="0070C0"/>
-          <w:sz w:val="21"/>
-          <w:szCs w:val="21"/>
-          <w:lang w:eastAsia="ja-JP"/>
-        </w:rPr>
-        <w:t>[0].</w:t>
-      </w:r>
-      <w:proofErr w:type="spellStart"/>
-      <w:r>
-        <w:rPr>
-          <w:rFonts w:ascii="Consolas" w:eastAsia="Times New Roman" w:hAnsi="Consolas" w:cs="Times New Roman"/>
-          <w:b/>
-          <w:bCs/>
-          <w:color w:val="0070C0"/>
-          <w:sz w:val="21"/>
-          <w:szCs w:val="21"/>
-          <w:lang w:eastAsia="ja-JP"/>
-        </w:rPr>
-        <w:t>fields.richText.content</w:t>
-      </w:r>
-      <w:proofErr w:type="spellEnd"/>
-      <w:r>
-        <w:rPr>
-          <w:rFonts w:ascii="Consolas" w:eastAsia="Times New Roman" w:hAnsi="Consolas" w:cs="Times New Roman"/>
-          <w:b/>
-          <w:bCs/>
-          <w:color w:val="0070C0"/>
-          <w:sz w:val="21"/>
-          <w:szCs w:val="21"/>
-          <w:lang w:eastAsia="ja-JP"/>
-        </w:rPr>
-        <w:t>[0].content[</w:t>
+        <w:t>{posts.items[0].fields.richText.content[0].content[</w:t>
       </w:r>
       <w:r>
         <w:rPr>
@@ -2910,19 +2402,41 @@
                 <w:lang w:val="en-DK"/>
               </w:rPr>
             </w:pPr>
-            <w:proofErr w:type="gramStart"/>
             <w:r>
               <w:rPr>
                 <w:lang w:val="en-DK"/>
               </w:rPr>
-              <w:t>posts.items</w:t>
-            </w:r>
-            <w:proofErr w:type="gramEnd"/>
+              <w:t>posts.items[0].fields.richText.content[</w:t>
+            </w:r>
             <w:r>
               <w:rPr>
                 <w:lang w:val="en-DK"/>
               </w:rPr>
-              <w:t>[0].fields.richText.content[2].content[0].content[0].content[0].value</w:t>
+              <w:t>1</w:t>
+            </w:r>
+            <w:r>
+              <w:rPr>
+                <w:lang w:val="en-DK"/>
+              </w:rPr>
+              <w:t>].content[0]</w:t>
+            </w:r>
+            <w:r>
+              <w:rPr>
+                <w:lang w:val="en-DK"/>
+              </w:rPr>
+              <w:t>.</w:t>
+            </w:r>
+            <w:r>
+              <w:rPr>
+                <w:lang w:val="en-DK"/>
+              </w:rPr>
+              <w:t xml:space="preserve"> </w:t>
+            </w:r>
+            <w:r>
+              <w:rPr>
+                <w:lang w:val="en-DK"/>
+              </w:rPr>
+              <w:t>value</w:t>
             </w:r>
           </w:p>
         </w:tc>
@@ -2964,48 +2478,17 @@
           </w:tcPr>
           <w:p>
             <w:pPr>
-              <w:tabs>
-                <w:tab w:val="left" w:pos="2595"/>
-              </w:tabs>
+              <w:rPr>
+                <w:lang w:val="en-DK"/>
+              </w:rPr>
             </w:pPr>
-          </w:p>
-        </w:tc>
-        <w:tc>
-          <w:tcPr>
-            <w:tcW w:w="2997" w:type="dxa"/>
-          </w:tcPr>
-          <w:p>
-            <w:pPr>
-              <w:tabs>
-                <w:tab w:val="left" w:pos="2595"/>
-              </w:tabs>
-            </w:pPr>
-            <w:r>
-              <w:t>Done</w:t>
-            </w:r>
-          </w:p>
-        </w:tc>
-      </w:tr>
-      <w:tr>
-        <w:tc>
-          <w:tcPr>
-            <w:tcW w:w="3386" w:type="dxa"/>
-          </w:tcPr>
-          <w:p>
-            <w:pPr>
-              <w:tabs>
-                <w:tab w:val="left" w:pos="2595"/>
-              </w:tabs>
-            </w:pPr>
-            <w:r>
-              <w:t>Italic</w:t>
-            </w:r>
-          </w:p>
-        </w:tc>
-        <w:tc>
-          <w:tcPr>
-            <w:tcW w:w="3193" w:type="dxa"/>
-          </w:tcPr>
+            <w:r>
+              <w:rPr>
+                <w:lang w:val="en-DK"/>
+              </w:rPr>
+              <w:t>posts.items[0].fields.richText.content[0].content[0].marks[0].type</w:t>
+            </w:r>
+          </w:p>
           <w:p>
             <w:pPr>
               <w:tabs>
@@ -3026,9 +2509,6 @@
               <w:tabs>
                 <w:tab w:val="left" w:pos="2595"/>
               </w:tabs>
-              <w:rPr>
-                <w:lang w:val="en-DK"/>
-              </w:rPr>
             </w:pPr>
             <w:r>
               <w:t>Done</w:t>
@@ -3048,7 +2528,7 @@
               </w:tabs>
             </w:pPr>
             <w:r>
-              <w:t>Underscore</w:t>
+              <w:t>Italic</w:t>
             </w:r>
           </w:p>
         </w:tc>
@@ -3056,6 +2536,19 @@
           <w:tcPr>
             <w:tcW w:w="3193" w:type="dxa"/>
           </w:tcPr>
+          <w:p>
+            <w:pPr>
+              <w:rPr>
+                <w:lang w:val="en-DK"/>
+              </w:rPr>
+            </w:pPr>
+            <w:r>
+              <w:rPr>
+                <w:lang w:val="en-DK"/>
+              </w:rPr>
+              <w:t>posts.items[0].fields.richText.content[0].content[0].marks[0].type</w:t>
+            </w:r>
+          </w:p>
           <w:p>
             <w:pPr>
               <w:tabs>
@@ -3081,6 +2574,7 @@
               </w:rPr>
             </w:pPr>
             <w:r>
+              <w:lastRenderedPageBreak/>
               <w:t>Done</w:t>
             </w:r>
           </w:p>
@@ -3098,7 +2592,7 @@
               </w:tabs>
             </w:pPr>
             <w:r>
-              <w:t>Hyperlink</w:t>
+              <w:t>Underscore</w:t>
             </w:r>
           </w:p>
         </w:tc>
@@ -3106,6 +2600,19 @@
           <w:tcPr>
             <w:tcW w:w="3193" w:type="dxa"/>
           </w:tcPr>
+          <w:p>
+            <w:pPr>
+              <w:rPr>
+                <w:lang w:val="en-DK"/>
+              </w:rPr>
+            </w:pPr>
+            <w:r>
+              <w:rPr>
+                <w:lang w:val="en-DK"/>
+              </w:rPr>
+              <w:t>posts.items[0].fields.richText.content[0].content[0].marks[0].type</w:t>
+            </w:r>
+          </w:p>
           <w:p>
             <w:pPr>
               <w:tabs>
@@ -3148,7 +2655,7 @@
               </w:tabs>
             </w:pPr>
             <w:r>
-              <w:t>List</w:t>
+              <w:t>Hyperlink</w:t>
             </w:r>
           </w:p>
         </w:tc>
@@ -3165,44 +2672,6 @@
                 <w:lang w:val="en-DK"/>
               </w:rPr>
             </w:pPr>
-            <w:proofErr w:type="spellStart"/>
-            <w:proofErr w:type="gramStart"/>
-            <w:r>
-              <w:rPr>
-                <w:lang w:val="en-DK"/>
-              </w:rPr>
-              <w:t>posts.items</w:t>
-            </w:r>
-            <w:proofErr w:type="spellEnd"/>
-            <w:proofErr w:type="gramEnd"/>
-            <w:r>
-              <w:rPr>
-                <w:lang w:val="en-DK"/>
-              </w:rPr>
-              <w:t>[0].</w:t>
-            </w:r>
-            <w:proofErr w:type="spellStart"/>
-            <w:r>
-              <w:rPr>
-                <w:lang w:val="en-DK"/>
-              </w:rPr>
-              <w:t>fields.richText.content</w:t>
-            </w:r>
-            <w:proofErr w:type="spellEnd"/>
-            <w:r>
-              <w:rPr>
-                <w:lang w:val="en-DK"/>
-              </w:rPr>
-              <w:t>[2].content[0].</w:t>
-            </w:r>
-            <w:proofErr w:type="spellStart"/>
-            <w:r>
-              <w:rPr>
-                <w:lang w:val="en-DK"/>
-              </w:rPr>
-              <w:t>nodeType</w:t>
-            </w:r>
-            <w:proofErr w:type="spellEnd"/>
           </w:p>
         </w:tc>
         <w:tc>
@@ -3218,6 +2687,9 @@
                 <w:lang w:val="en-DK"/>
               </w:rPr>
             </w:pPr>
+            <w:r>
+              <w:t>Done</w:t>
+            </w:r>
           </w:p>
         </w:tc>
       </w:tr>
@@ -3233,7 +2705,7 @@
               </w:tabs>
             </w:pPr>
             <w:r>
-              <w:t>List value</w:t>
+              <w:t>List</w:t>
             </w:r>
           </w:p>
         </w:tc>
@@ -3250,46 +2722,18 @@
                 <w:lang w:val="en-DK"/>
               </w:rPr>
             </w:pPr>
-            <w:proofErr w:type="spellStart"/>
-            <w:proofErr w:type="gramStart"/>
             <w:r>
               <w:rPr>
                 <w:lang w:val="en-DK"/>
               </w:rPr>
-              <w:t>posts.items</w:t>
-            </w:r>
-            <w:proofErr w:type="spellEnd"/>
-            <w:proofErr w:type="gramEnd"/>
-            <w:r>
-              <w:rPr>
-                <w:lang w:val="en-DK"/>
-              </w:rPr>
-              <w:t>[0].</w:t>
-            </w:r>
-            <w:proofErr w:type="spellStart"/>
-            <w:r>
-              <w:rPr>
-                <w:lang w:val="en-DK"/>
-              </w:rPr>
-              <w:t>fields.richText.content</w:t>
-            </w:r>
-            <w:proofErr w:type="spellEnd"/>
-            <w:r>
-              <w:rPr>
-                <w:lang w:val="en-DK"/>
-              </w:rPr>
-              <w:t>[2].content[</w:t>
-            </w:r>
-            <w:r>
-              <w:t>0</w:t>
-            </w:r>
-            <w:r>
-              <w:rPr>
-                <w:lang w:val="en-DK"/>
-              </w:rPr>
-              <w:t>].content[0].content[0].value</w:t>
-            </w:r>
-          </w:p>
+              <w:t>posts.items[0].fields.richText.content[2].content[0].nodeType</w:t>
+            </w:r>
+          </w:p>
+        </w:tc>
+        <w:tc>
+          <w:tcPr>
+            <w:tcW w:w="2997" w:type="dxa"/>
+          </w:tcPr>
           <w:p>
             <w:pPr>
               <w:tabs>
@@ -3299,25 +2743,34 @@
                 <w:lang w:val="en-DK"/>
               </w:rPr>
             </w:pPr>
-            <w:proofErr w:type="gramStart"/>
             <w:r>
               <w:rPr>
                 <w:lang w:val="en-DK"/>
               </w:rPr>
-              <w:t>posts.items</w:t>
-            </w:r>
-            <w:proofErr w:type="gramEnd"/>
-            <w:r>
-              <w:rPr>
-                <w:lang w:val="en-DK"/>
-              </w:rPr>
-              <w:t>[0].fields.richText.content[2].content[1].content[0].content[0].value</w:t>
-            </w:r>
-          </w:p>
-        </w:tc>
-        <w:tc>
-          <w:tcPr>
-            <w:tcW w:w="2997" w:type="dxa"/>
+              <w:t>Done</w:t>
+            </w:r>
+          </w:p>
+        </w:tc>
+      </w:tr>
+      <w:tr>
+        <w:tc>
+          <w:tcPr>
+            <w:tcW w:w="3386" w:type="dxa"/>
+          </w:tcPr>
+          <w:p>
+            <w:pPr>
+              <w:tabs>
+                <w:tab w:val="left" w:pos="2595"/>
+              </w:tabs>
+            </w:pPr>
+            <w:r>
+              <w:t>List value</w:t>
+            </w:r>
+          </w:p>
+        </w:tc>
+        <w:tc>
+          <w:tcPr>
+            <w:tcW w:w="3193" w:type="dxa"/>
           </w:tcPr>
           <w:p>
             <w:pPr>
@@ -3328,29 +2781,22 @@
                 <w:lang w:val="en-DK"/>
               </w:rPr>
             </w:pPr>
-          </w:p>
-        </w:tc>
-      </w:tr>
-      <w:tr>
-        <w:tc>
-          <w:tcPr>
-            <w:tcW w:w="3386" w:type="dxa"/>
-          </w:tcPr>
-          <w:p>
-            <w:pPr>
-              <w:tabs>
-                <w:tab w:val="left" w:pos="2595"/>
-              </w:tabs>
-            </w:pPr>
-            <w:r>
-              <w:t>Ordered list</w:t>
-            </w:r>
-          </w:p>
-        </w:tc>
-        <w:tc>
-          <w:tcPr>
-            <w:tcW w:w="3193" w:type="dxa"/>
-          </w:tcPr>
+            <w:r>
+              <w:rPr>
+                <w:lang w:val="en-DK"/>
+              </w:rPr>
+              <w:t>posts.items[0].fields.richText.content[2].content[</w:t>
+            </w:r>
+            <w:r>
+              <w:t>0</w:t>
+            </w:r>
+            <w:r>
+              <w:rPr>
+                <w:lang w:val="en-DK"/>
+              </w:rPr>
+              <w:t>].content[0].content[0].value</w:t>
+            </w:r>
+          </w:p>
           <w:p>
             <w:pPr>
               <w:tabs>
@@ -3360,6 +2806,12 @@
                 <w:lang w:val="en-DK"/>
               </w:rPr>
             </w:pPr>
+            <w:r>
+              <w:rPr>
+                <w:lang w:val="en-DK"/>
+              </w:rPr>
+              <w:t>posts.items[0].fields.richText.content[2].content[1].content[0].content[0].value</w:t>
+            </w:r>
           </w:p>
         </w:tc>
         <w:tc>
@@ -3375,6 +2827,12 @@
                 <w:lang w:val="en-DK"/>
               </w:rPr>
             </w:pPr>
+            <w:r>
+              <w:rPr>
+                <w:lang w:val="en-DK"/>
+              </w:rPr>
+              <w:t>Done</w:t>
+            </w:r>
           </w:p>
         </w:tc>
       </w:tr>
@@ -3390,7 +2848,7 @@
               </w:tabs>
             </w:pPr>
             <w:r>
-              <w:t>Block Quote</w:t>
+              <w:t>Ordered list</w:t>
             </w:r>
           </w:p>
         </w:tc>
@@ -3407,6 +2865,12 @@
                 <w:lang w:val="en-DK"/>
               </w:rPr>
             </w:pPr>
+            <w:r>
+              <w:rPr>
+                <w:lang w:val="en-DK"/>
+              </w:rPr>
+              <w:t>posts.items[0].fields.richText.content[3].content[0].content[0].content[0].value</w:t>
+            </w:r>
           </w:p>
         </w:tc>
         <w:tc>
@@ -3437,7 +2901,7 @@
               </w:tabs>
             </w:pPr>
             <w:r>
-              <w:t>HR</w:t>
+              <w:t>Block Quote</w:t>
             </w:r>
           </w:p>
         </w:tc>
@@ -3484,7 +2948,7 @@
               </w:tabs>
             </w:pPr>
             <w:r>
-              <w:t>Table</w:t>
+              <w:t>HR</w:t>
             </w:r>
           </w:p>
         </w:tc>
@@ -3531,7 +2995,53 @@
               </w:tabs>
             </w:pPr>
             <w:r>
-              <w:lastRenderedPageBreak/>
+              <w:t>Table</w:t>
+            </w:r>
+          </w:p>
+        </w:tc>
+        <w:tc>
+          <w:tcPr>
+            <w:tcW w:w="3193" w:type="dxa"/>
+          </w:tcPr>
+          <w:p>
+            <w:pPr>
+              <w:tabs>
+                <w:tab w:val="left" w:pos="2595"/>
+              </w:tabs>
+              <w:rPr>
+                <w:lang w:val="en-DK"/>
+              </w:rPr>
+            </w:pPr>
+          </w:p>
+        </w:tc>
+        <w:tc>
+          <w:tcPr>
+            <w:tcW w:w="2997" w:type="dxa"/>
+          </w:tcPr>
+          <w:p>
+            <w:pPr>
+              <w:tabs>
+                <w:tab w:val="left" w:pos="2595"/>
+              </w:tabs>
+              <w:rPr>
+                <w:lang w:val="en-DK"/>
+              </w:rPr>
+            </w:pPr>
+          </w:p>
+        </w:tc>
+      </w:tr>
+      <w:tr>
+        <w:tc>
+          <w:tcPr>
+            <w:tcW w:w="3386" w:type="dxa"/>
+          </w:tcPr>
+          <w:p>
+            <w:pPr>
+              <w:tabs>
+                <w:tab w:val="left" w:pos="2595"/>
+              </w:tabs>
+            </w:pPr>
+            <w:r>
               <w:t>image</w:t>
             </w:r>
           </w:p>
@@ -3717,23 +3227,7 @@
         <w:rPr>
           <w:lang w:eastAsia="ja-JP"/>
         </w:rPr>
-        <w:t xml:space="preserve">{#if </w:t>
-      </w:r>
-      <w:proofErr w:type="spellStart"/>
-      <w:proofErr w:type="gramStart"/>
-      <w:r>
-        <w:rPr>
-          <w:lang w:eastAsia="ja-JP"/>
-        </w:rPr>
-        <w:t>paragraph.nodeType</w:t>
-      </w:r>
-      <w:proofErr w:type="spellEnd"/>
-      <w:proofErr w:type="gramEnd"/>
-      <w:r>
-        <w:rPr>
-          <w:lang w:eastAsia="ja-JP"/>
-        </w:rPr>
-        <w:t xml:space="preserve"> === "text"}</w:t>
+        <w:t>{#if paragraph.nodeType === "text"}</w:t>
       </w:r>
     </w:p>
     <w:p>
@@ -3749,35 +3243,7 @@
         <w:rPr>
           <w:lang w:eastAsia="ja-JP"/>
         </w:rPr>
-        <w:t xml:space="preserve">          {</w:t>
-      </w:r>
-      <w:proofErr w:type="spellStart"/>
-      <w:r>
-        <w:rPr>
-          <w:lang w:eastAsia="ja-JP"/>
-        </w:rPr>
-        <w:t>paragraph.</w:t>
-      </w:r>
-      <w:proofErr w:type="gramStart"/>
-      <w:r>
-        <w:rPr>
-          <w:lang w:eastAsia="ja-JP"/>
-        </w:rPr>
-        <w:t>value</w:t>
-      </w:r>
-      <w:proofErr w:type="spellEnd"/>
-      <w:r>
-        <w:rPr>
-          <w:lang w:eastAsia="ja-JP"/>
-        </w:rPr>
-        <w:t>}{</w:t>
-      </w:r>
-      <w:proofErr w:type="gramEnd"/>
-      <w:r>
-        <w:rPr>
-          <w:lang w:eastAsia="ja-JP"/>
-        </w:rPr>
-        <w:t>/if}</w:t>
+        <w:t xml:space="preserve">          {paragraph.value}{/if}</w:t>
       </w:r>
     </w:p>
     <w:p>
@@ -3793,23 +3259,8 @@
         <w:rPr>
           <w:lang w:eastAsia="ja-JP"/>
         </w:rPr>
-        <w:t xml:space="preserve">        {#if </w:t>
-      </w:r>
-      <w:proofErr w:type="spellStart"/>
-      <w:proofErr w:type="gramStart"/>
-      <w:r>
-        <w:rPr>
-          <w:lang w:eastAsia="ja-JP"/>
-        </w:rPr>
-        <w:t>paragraph.marks</w:t>
-      </w:r>
-      <w:proofErr w:type="spellEnd"/>
-      <w:proofErr w:type="gramEnd"/>
-      <w:r>
-        <w:rPr>
-          <w:lang w:eastAsia="ja-JP"/>
-        </w:rPr>
-        <w:t>}</w:t>
+        <w:lastRenderedPageBreak/>
+        <w:t xml:space="preserve">        {#if paragraph.marks}</w:t>
       </w:r>
     </w:p>
     <w:p>
@@ -3825,23 +3276,7 @@
         <w:rPr>
           <w:lang w:eastAsia="ja-JP"/>
         </w:rPr>
-        <w:t xml:space="preserve">          {#each </w:t>
-      </w:r>
-      <w:proofErr w:type="spellStart"/>
-      <w:proofErr w:type="gramStart"/>
-      <w:r>
-        <w:rPr>
-          <w:lang w:eastAsia="ja-JP"/>
-        </w:rPr>
-        <w:t>paragraph.marks</w:t>
-      </w:r>
-      <w:proofErr w:type="spellEnd"/>
-      <w:proofErr w:type="gramEnd"/>
-      <w:r>
-        <w:rPr>
-          <w:lang w:eastAsia="ja-JP"/>
-        </w:rPr>
-        <w:t xml:space="preserve"> as typo}</w:t>
+        <w:t xml:space="preserve">          {#each paragraph.marks as typo}</w:t>
       </w:r>
     </w:p>
     <w:p>
@@ -3857,37 +3292,7 @@
         <w:rPr>
           <w:lang w:eastAsia="ja-JP"/>
         </w:rPr>
-        <w:t xml:space="preserve">            {#if </w:t>
-      </w:r>
-      <w:proofErr w:type="spellStart"/>
-      <w:proofErr w:type="gramStart"/>
-      <w:r>
-        <w:rPr>
-          <w:lang w:eastAsia="ja-JP"/>
-        </w:rPr>
-        <w:t>typo.type</w:t>
-      </w:r>
-      <w:proofErr w:type="spellEnd"/>
-      <w:proofErr w:type="gramEnd"/>
-      <w:r>
-        <w:rPr>
-          <w:lang w:eastAsia="ja-JP"/>
-        </w:rPr>
-        <w:t xml:space="preserve"> === "italic" &amp;&amp; </w:t>
-      </w:r>
-      <w:proofErr w:type="spellStart"/>
-      <w:r>
-        <w:rPr>
-          <w:lang w:eastAsia="ja-JP"/>
-        </w:rPr>
-        <w:t>paragraph.nodeType</w:t>
-      </w:r>
-      <w:proofErr w:type="spellEnd"/>
-      <w:r>
-        <w:rPr>
-          <w:lang w:eastAsia="ja-JP"/>
-        </w:rPr>
-        <w:t xml:space="preserve"> === "text"}</w:t>
+        <w:t xml:space="preserve">            {#if typo.type === "italic" &amp;&amp; paragraph.nodeType === "text"}</w:t>
       </w:r>
     </w:p>
     <w:p>
@@ -3903,63 +3308,7 @@
         <w:rPr>
           <w:lang w:eastAsia="ja-JP"/>
         </w:rPr>
-        <w:t xml:space="preserve">              &lt;</w:t>
-      </w:r>
-      <w:proofErr w:type="spellStart"/>
-      <w:r>
-        <w:rPr>
-          <w:lang w:eastAsia="ja-JP"/>
-        </w:rPr>
-        <w:t>i</w:t>
-      </w:r>
-      <w:proofErr w:type="spellEnd"/>
-      <w:r>
-        <w:rPr>
-          <w:lang w:eastAsia="ja-JP"/>
-        </w:rPr>
-        <w:t>&gt;{</w:t>
-      </w:r>
-      <w:proofErr w:type="spellStart"/>
-      <w:r>
-        <w:rPr>
-          <w:lang w:eastAsia="ja-JP"/>
-        </w:rPr>
-        <w:t>paragraph.</w:t>
-      </w:r>
-      <w:proofErr w:type="gramStart"/>
-      <w:r>
-        <w:rPr>
-          <w:lang w:eastAsia="ja-JP"/>
-        </w:rPr>
-        <w:t>value</w:t>
-      </w:r>
-      <w:proofErr w:type="spellEnd"/>
-      <w:r>
-        <w:rPr>
-          <w:lang w:eastAsia="ja-JP"/>
-        </w:rPr>
-        <w:t>}&lt;</w:t>
-      </w:r>
-      <w:proofErr w:type="gramEnd"/>
-      <w:r>
-        <w:rPr>
-          <w:lang w:eastAsia="ja-JP"/>
-        </w:rPr>
-        <w:t>/</w:t>
-      </w:r>
-      <w:proofErr w:type="spellStart"/>
-      <w:r>
-        <w:rPr>
-          <w:lang w:eastAsia="ja-JP"/>
-        </w:rPr>
-        <w:t>i</w:t>
-      </w:r>
-      <w:proofErr w:type="spellEnd"/>
-      <w:r>
-        <w:rPr>
-          <w:lang w:eastAsia="ja-JP"/>
-        </w:rPr>
-        <w:t>&gt;</w:t>
+        <w:t xml:space="preserve">              &lt;i&gt;{paragraph.value}&lt;/i&gt;</w:t>
       </w:r>
     </w:p>
     <w:p>
@@ -3975,49 +3324,7 @@
         <w:rPr>
           <w:lang w:eastAsia="ja-JP"/>
         </w:rPr>
-        <w:t xml:space="preserve">            </w:t>
-      </w:r>
-      <w:proofErr w:type="gramStart"/>
-      <w:r>
-        <w:rPr>
-          <w:lang w:eastAsia="ja-JP"/>
-        </w:rPr>
-        <w:t>{:else</w:t>
-      </w:r>
-      <w:proofErr w:type="gramEnd"/>
-      <w:r>
-        <w:rPr>
-          <w:lang w:eastAsia="ja-JP"/>
-        </w:rPr>
-        <w:t xml:space="preserve"> if </w:t>
-      </w:r>
-      <w:proofErr w:type="spellStart"/>
-      <w:r>
-        <w:rPr>
-          <w:lang w:eastAsia="ja-JP"/>
-        </w:rPr>
-        <w:t>typo.type</w:t>
-      </w:r>
-      <w:proofErr w:type="spellEnd"/>
-      <w:r>
-        <w:rPr>
-          <w:lang w:eastAsia="ja-JP"/>
-        </w:rPr>
-        <w:t xml:space="preserve"> === "bold" &amp;&amp; </w:t>
-      </w:r>
-      <w:proofErr w:type="spellStart"/>
-      <w:r>
-        <w:rPr>
-          <w:lang w:eastAsia="ja-JP"/>
-        </w:rPr>
-        <w:t>paragraph.nodeType</w:t>
-      </w:r>
-      <w:proofErr w:type="spellEnd"/>
-      <w:r>
-        <w:rPr>
-          <w:lang w:eastAsia="ja-JP"/>
-        </w:rPr>
-        <w:t xml:space="preserve"> === "text"}</w:t>
+        <w:t xml:space="preserve">            {:else if typo.type === "bold" &amp;&amp; paragraph.nodeType === "text"}</w:t>
       </w:r>
     </w:p>
     <w:p>
@@ -4033,35 +3340,7 @@
         <w:rPr>
           <w:lang w:eastAsia="ja-JP"/>
         </w:rPr>
-        <w:t xml:space="preserve">              &lt;b&gt;{</w:t>
-      </w:r>
-      <w:proofErr w:type="spellStart"/>
-      <w:r>
-        <w:rPr>
-          <w:lang w:eastAsia="ja-JP"/>
-        </w:rPr>
-        <w:t>paragraph.</w:t>
-      </w:r>
-      <w:proofErr w:type="gramStart"/>
-      <w:r>
-        <w:rPr>
-          <w:lang w:eastAsia="ja-JP"/>
-        </w:rPr>
-        <w:t>value</w:t>
-      </w:r>
-      <w:proofErr w:type="spellEnd"/>
-      <w:r>
-        <w:rPr>
-          <w:lang w:eastAsia="ja-JP"/>
-        </w:rPr>
-        <w:t>}&lt;</w:t>
-      </w:r>
-      <w:proofErr w:type="gramEnd"/>
-      <w:r>
-        <w:rPr>
-          <w:lang w:eastAsia="ja-JP"/>
-        </w:rPr>
-        <w:t>/b&gt;</w:t>
+        <w:t xml:space="preserve">              &lt;b&gt;{paragraph.value}&lt;/b&gt;</w:t>
       </w:r>
     </w:p>
     <w:p>
@@ -4077,49 +3356,7 @@
         <w:rPr>
           <w:lang w:eastAsia="ja-JP"/>
         </w:rPr>
-        <w:t xml:space="preserve">            </w:t>
-      </w:r>
-      <w:proofErr w:type="gramStart"/>
-      <w:r>
-        <w:rPr>
-          <w:lang w:eastAsia="ja-JP"/>
-        </w:rPr>
-        <w:t>{:else</w:t>
-      </w:r>
-      <w:proofErr w:type="gramEnd"/>
-      <w:r>
-        <w:rPr>
-          <w:lang w:eastAsia="ja-JP"/>
-        </w:rPr>
-        <w:t xml:space="preserve"> if </w:t>
-      </w:r>
-      <w:proofErr w:type="spellStart"/>
-      <w:r>
-        <w:rPr>
-          <w:lang w:eastAsia="ja-JP"/>
-        </w:rPr>
-        <w:t>typo.type</w:t>
-      </w:r>
-      <w:proofErr w:type="spellEnd"/>
-      <w:r>
-        <w:rPr>
-          <w:lang w:eastAsia="ja-JP"/>
-        </w:rPr>
-        <w:t xml:space="preserve"> === "underline" &amp;&amp; </w:t>
-      </w:r>
-      <w:proofErr w:type="spellStart"/>
-      <w:r>
-        <w:rPr>
-          <w:lang w:eastAsia="ja-JP"/>
-        </w:rPr>
-        <w:t>paragraph.nodeType</w:t>
-      </w:r>
-      <w:proofErr w:type="spellEnd"/>
-      <w:r>
-        <w:rPr>
-          <w:lang w:eastAsia="ja-JP"/>
-        </w:rPr>
-        <w:t xml:space="preserve"> === "text"}</w:t>
+        <w:t xml:space="preserve">            {:else if typo.type === "underline" &amp;&amp; paragraph.nodeType === "text"}</w:t>
       </w:r>
     </w:p>
     <w:p>
@@ -4135,35 +3372,7 @@
         <w:rPr>
           <w:lang w:eastAsia="ja-JP"/>
         </w:rPr>
-        <w:t xml:space="preserve">              &lt;u&gt;{</w:t>
-      </w:r>
-      <w:proofErr w:type="spellStart"/>
-      <w:r>
-        <w:rPr>
-          <w:lang w:eastAsia="ja-JP"/>
-        </w:rPr>
-        <w:t>paragraph.</w:t>
-      </w:r>
-      <w:proofErr w:type="gramStart"/>
-      <w:r>
-        <w:rPr>
-          <w:lang w:eastAsia="ja-JP"/>
-        </w:rPr>
-        <w:t>value</w:t>
-      </w:r>
-      <w:proofErr w:type="spellEnd"/>
-      <w:r>
-        <w:rPr>
-          <w:lang w:eastAsia="ja-JP"/>
-        </w:rPr>
-        <w:t>}&lt;</w:t>
-      </w:r>
-      <w:proofErr w:type="gramEnd"/>
-      <w:r>
-        <w:rPr>
-          <w:lang w:eastAsia="ja-JP"/>
-        </w:rPr>
-        <w:t>/u&gt;</w:t>
+        <w:t xml:space="preserve">              &lt;u&gt;{paragraph.value}&lt;/u&gt;</w:t>
       </w:r>
     </w:p>
     <w:p>
@@ -4211,7 +3420,6 @@
         <w:rPr>
           <w:lang w:eastAsia="ja-JP"/>
         </w:rPr>
-        <w:lastRenderedPageBreak/>
         <w:t xml:space="preserve">        {/if}</w:t>
       </w:r>
     </w:p>
@@ -4228,21 +3436,7 @@
         <w:rPr>
           <w:lang w:eastAsia="ja-JP"/>
         </w:rPr>
-        <w:t xml:space="preserve">      {/</w:t>
-      </w:r>
-      <w:proofErr w:type="gramStart"/>
-      <w:r>
-        <w:rPr>
-          <w:lang w:eastAsia="ja-JP"/>
-        </w:rPr>
-        <w:t>each}{</w:t>
-      </w:r>
-      <w:proofErr w:type="gramEnd"/>
-      <w:r>
-        <w:rPr>
-          <w:lang w:eastAsia="ja-JP"/>
-        </w:rPr>
-        <w:t>/each}</w:t>
+        <w:t xml:space="preserve">      {/each}{/each}</w:t>
       </w:r>
     </w:p>
     <w:p>
@@ -4299,7 +3493,6 @@
         </w:rPr>
         <w:t> </w:t>
       </w:r>
-      <w:proofErr w:type="gramStart"/>
       <w:r>
         <w:rPr>
           <w:rFonts w:ascii="Consolas" w:eastAsia="Times New Roman" w:hAnsi="Consolas" w:cs="Times New Roman"/>
@@ -4308,40 +3501,7 @@
           <w:szCs w:val="21"/>
           <w:lang w:val="en-DK" w:eastAsia="ja-JP"/>
         </w:rPr>
-        <w:t>&lt;!--</w:t>
-      </w:r>
-      <w:proofErr w:type="gramEnd"/>
-      <w:r>
-        <w:rPr>
-          <w:rFonts w:ascii="Consolas" w:eastAsia="Times New Roman" w:hAnsi="Consolas" w:cs="Times New Roman"/>
-          <w:color w:val="6A9955"/>
-          <w:sz w:val="21"/>
-          <w:szCs w:val="21"/>
-          <w:lang w:val="en-DK" w:eastAsia="ja-JP"/>
-        </w:rPr>
-        <w:t xml:space="preserve"> </w:t>
-      </w:r>
-      <w:proofErr w:type="spellStart"/>
-      <w:r>
-        <w:rPr>
-          <w:rFonts w:ascii="Consolas" w:eastAsia="Times New Roman" w:hAnsi="Consolas" w:cs="Times New Roman"/>
-          <w:color w:val="6A9955"/>
-          <w:sz w:val="21"/>
-          <w:szCs w:val="21"/>
-          <w:lang w:val="en-DK" w:eastAsia="ja-JP"/>
-        </w:rPr>
-        <w:t>text_with_typography</w:t>
-      </w:r>
-      <w:proofErr w:type="spellEnd"/>
-      <w:r>
-        <w:rPr>
-          <w:rFonts w:ascii="Consolas" w:eastAsia="Times New Roman" w:hAnsi="Consolas" w:cs="Times New Roman"/>
-          <w:color w:val="6A9955"/>
-          <w:sz w:val="21"/>
-          <w:szCs w:val="21"/>
-          <w:lang w:val="en-DK" w:eastAsia="ja-JP"/>
-        </w:rPr>
-        <w:t xml:space="preserve"> --&gt;</w:t>
+        <w:t>&lt;!-- text_with_typography --&gt;</w:t>
       </w:r>
     </w:p>
     <w:p>
@@ -4366,7 +3526,6 @@
         </w:rPr>
         <w:t xml:space="preserve">        </w:t>
       </w:r>
-      <w:proofErr w:type="gramStart"/>
       <w:r>
         <w:rPr>
           <w:rFonts w:ascii="Consolas" w:eastAsia="Times New Roman" w:hAnsi="Consolas" w:cs="Times New Roman"/>
@@ -4375,62 +3534,7 @@
           <w:szCs w:val="21"/>
           <w:lang w:val="en-DK" w:eastAsia="ja-JP"/>
         </w:rPr>
-        <w:t>&lt;!--</w:t>
-      </w:r>
-      <w:proofErr w:type="gramEnd"/>
-      <w:r>
-        <w:rPr>
-          <w:rFonts w:ascii="Consolas" w:eastAsia="Times New Roman" w:hAnsi="Consolas" w:cs="Times New Roman"/>
-          <w:color w:val="6A9955"/>
-          <w:sz w:val="21"/>
-          <w:szCs w:val="21"/>
-          <w:lang w:val="en-DK" w:eastAsia="ja-JP"/>
-        </w:rPr>
-        <w:t xml:space="preserve"> {#if </w:t>
-      </w:r>
-      <w:proofErr w:type="spellStart"/>
-      <w:r>
-        <w:rPr>
-          <w:rFonts w:ascii="Consolas" w:eastAsia="Times New Roman" w:hAnsi="Consolas" w:cs="Times New Roman"/>
-          <w:color w:val="6A9955"/>
-          <w:sz w:val="21"/>
-          <w:szCs w:val="21"/>
-          <w:lang w:val="en-DK" w:eastAsia="ja-JP"/>
-        </w:rPr>
-        <w:t>paragraph.nodeType</w:t>
-      </w:r>
-      <w:proofErr w:type="spellEnd"/>
-      <w:r>
-        <w:rPr>
-          <w:rFonts w:ascii="Consolas" w:eastAsia="Times New Roman" w:hAnsi="Consolas" w:cs="Times New Roman"/>
-          <w:color w:val="6A9955"/>
-          <w:sz w:val="21"/>
-          <w:szCs w:val="21"/>
-          <w:lang w:val="en-DK" w:eastAsia="ja-JP"/>
-        </w:rPr>
-        <w:t xml:space="preserve"> === "text" &amp;&amp; </w:t>
-      </w:r>
-      <w:proofErr w:type="spellStart"/>
-      <w:r>
-        <w:rPr>
-          <w:rFonts w:ascii="Consolas" w:eastAsia="Times New Roman" w:hAnsi="Consolas" w:cs="Times New Roman"/>
-          <w:color w:val="6A9955"/>
-          <w:sz w:val="21"/>
-          <w:szCs w:val="21"/>
-          <w:lang w:val="en-DK" w:eastAsia="ja-JP"/>
-        </w:rPr>
-        <w:t>paragraph.marks.length</w:t>
-      </w:r>
-      <w:proofErr w:type="spellEnd"/>
-      <w:r>
-        <w:rPr>
-          <w:rFonts w:ascii="Consolas" w:eastAsia="Times New Roman" w:hAnsi="Consolas" w:cs="Times New Roman"/>
-          <w:color w:val="6A9955"/>
-          <w:sz w:val="21"/>
-          <w:szCs w:val="21"/>
-          <w:lang w:val="en-DK" w:eastAsia="ja-JP"/>
-        </w:rPr>
-        <w:t xml:space="preserve"> === 0}</w:t>
+        <w:t>&lt;!-- {#if paragraph.nodeType === "text" &amp;&amp; paragraph.marks.length === 0}</w:t>
       </w:r>
     </w:p>
     <w:p>
@@ -4453,29 +3557,7 @@
           <w:szCs w:val="21"/>
           <w:lang w:val="en-DK" w:eastAsia="ja-JP"/>
         </w:rPr>
-        <w:t>          {</w:t>
-      </w:r>
-      <w:proofErr w:type="spellStart"/>
-      <w:r>
-        <w:rPr>
-          <w:rFonts w:ascii="Consolas" w:eastAsia="Times New Roman" w:hAnsi="Consolas" w:cs="Times New Roman"/>
-          <w:color w:val="6A9955"/>
-          <w:sz w:val="21"/>
-          <w:szCs w:val="21"/>
-          <w:lang w:val="en-DK" w:eastAsia="ja-JP"/>
-        </w:rPr>
-        <w:t>paragraph.value</w:t>
-      </w:r>
-      <w:proofErr w:type="spellEnd"/>
-      <w:r>
-        <w:rPr>
-          <w:rFonts w:ascii="Consolas" w:eastAsia="Times New Roman" w:hAnsi="Consolas" w:cs="Times New Roman"/>
-          <w:color w:val="6A9955"/>
-          <w:sz w:val="21"/>
-          <w:szCs w:val="21"/>
-          <w:lang w:val="en-DK" w:eastAsia="ja-JP"/>
-        </w:rPr>
-        <w:t>}</w:t>
+        <w:t>          {paragraph.value}</w:t>
       </w:r>
     </w:p>
     <w:p>
@@ -4521,31 +3603,7 @@
           <w:szCs w:val="21"/>
           <w:lang w:val="en-DK" w:eastAsia="ja-JP"/>
         </w:rPr>
-        <w:t xml:space="preserve">        {#if </w:t>
-      </w:r>
-      <w:proofErr w:type="spellStart"/>
-      <w:proofErr w:type="gramStart"/>
-      <w:r>
-        <w:rPr>
-          <w:rFonts w:ascii="Consolas" w:eastAsia="Times New Roman" w:hAnsi="Consolas" w:cs="Times New Roman"/>
-          <w:color w:val="6A9955"/>
-          <w:sz w:val="21"/>
-          <w:szCs w:val="21"/>
-          <w:lang w:val="en-DK" w:eastAsia="ja-JP"/>
-        </w:rPr>
-        <w:t>paragraph.marks</w:t>
-      </w:r>
-      <w:proofErr w:type="spellEnd"/>
-      <w:proofErr w:type="gramEnd"/>
-      <w:r>
-        <w:rPr>
-          <w:rFonts w:ascii="Consolas" w:eastAsia="Times New Roman" w:hAnsi="Consolas" w:cs="Times New Roman"/>
-          <w:color w:val="6A9955"/>
-          <w:sz w:val="21"/>
-          <w:szCs w:val="21"/>
-          <w:lang w:val="en-DK" w:eastAsia="ja-JP"/>
-        </w:rPr>
-        <w:t>}</w:t>
+        <w:t>        {#if paragraph.marks}</w:t>
       </w:r>
     </w:p>
     <w:p>
@@ -4568,31 +3626,7 @@
           <w:szCs w:val="21"/>
           <w:lang w:val="en-DK" w:eastAsia="ja-JP"/>
         </w:rPr>
-        <w:t xml:space="preserve">          {#each </w:t>
-      </w:r>
-      <w:proofErr w:type="spellStart"/>
-      <w:proofErr w:type="gramStart"/>
-      <w:r>
-        <w:rPr>
-          <w:rFonts w:ascii="Consolas" w:eastAsia="Times New Roman" w:hAnsi="Consolas" w:cs="Times New Roman"/>
-          <w:color w:val="6A9955"/>
-          <w:sz w:val="21"/>
-          <w:szCs w:val="21"/>
-          <w:lang w:val="en-DK" w:eastAsia="ja-JP"/>
-        </w:rPr>
-        <w:t>paragraph.marks</w:t>
-      </w:r>
-      <w:proofErr w:type="spellEnd"/>
-      <w:proofErr w:type="gramEnd"/>
-      <w:r>
-        <w:rPr>
-          <w:rFonts w:ascii="Consolas" w:eastAsia="Times New Roman" w:hAnsi="Consolas" w:cs="Times New Roman"/>
-          <w:color w:val="6A9955"/>
-          <w:sz w:val="21"/>
-          <w:szCs w:val="21"/>
-          <w:lang w:val="en-DK" w:eastAsia="ja-JP"/>
-        </w:rPr>
-        <w:t xml:space="preserve"> as typo}</w:t>
+        <w:t>          {#each paragraph.marks as typo}</w:t>
       </w:r>
     </w:p>
     <w:p>
@@ -4615,31 +3649,7 @@
           <w:szCs w:val="21"/>
           <w:lang w:val="en-DK" w:eastAsia="ja-JP"/>
         </w:rPr>
-        <w:t xml:space="preserve">            {#if </w:t>
-      </w:r>
-      <w:proofErr w:type="spellStart"/>
-      <w:proofErr w:type="gramStart"/>
-      <w:r>
-        <w:rPr>
-          <w:rFonts w:ascii="Consolas" w:eastAsia="Times New Roman" w:hAnsi="Consolas" w:cs="Times New Roman"/>
-          <w:color w:val="6A9955"/>
-          <w:sz w:val="21"/>
-          <w:szCs w:val="21"/>
-          <w:lang w:val="en-DK" w:eastAsia="ja-JP"/>
-        </w:rPr>
-        <w:t>typo.type</w:t>
-      </w:r>
-      <w:proofErr w:type="spellEnd"/>
-      <w:proofErr w:type="gramEnd"/>
-      <w:r>
-        <w:rPr>
-          <w:rFonts w:ascii="Consolas" w:eastAsia="Times New Roman" w:hAnsi="Consolas" w:cs="Times New Roman"/>
-          <w:color w:val="6A9955"/>
-          <w:sz w:val="21"/>
-          <w:szCs w:val="21"/>
-          <w:lang w:val="en-DK" w:eastAsia="ja-JP"/>
-        </w:rPr>
-        <w:t xml:space="preserve"> === "italic"}</w:t>
+        <w:t>            {#if typo.type === "italic"}</w:t>
       </w:r>
     </w:p>
     <w:p>
@@ -4662,95 +3672,7 @@
           <w:szCs w:val="21"/>
           <w:lang w:val="en-DK" w:eastAsia="ja-JP"/>
         </w:rPr>
-        <w:t>              &lt;</w:t>
-      </w:r>
-      <w:proofErr w:type="spellStart"/>
-      <w:r>
-        <w:rPr>
-          <w:rFonts w:ascii="Consolas" w:eastAsia="Times New Roman" w:hAnsi="Consolas" w:cs="Times New Roman"/>
-          <w:color w:val="6A9955"/>
-          <w:sz w:val="21"/>
-          <w:szCs w:val="21"/>
-          <w:lang w:val="en-DK" w:eastAsia="ja-JP"/>
-        </w:rPr>
-        <w:t>i</w:t>
-      </w:r>
-      <w:proofErr w:type="spellEnd"/>
-      <w:r>
-        <w:rPr>
-          <w:rFonts w:ascii="Consolas" w:eastAsia="Times New Roman" w:hAnsi="Consolas" w:cs="Times New Roman"/>
-          <w:color w:val="6A9955"/>
-          <w:sz w:val="21"/>
-          <w:szCs w:val="21"/>
-          <w:lang w:val="en-DK" w:eastAsia="ja-JP"/>
-        </w:rPr>
-        <w:t>&gt;{</w:t>
-      </w:r>
-      <w:proofErr w:type="spellStart"/>
-      <w:r>
-        <w:rPr>
-          <w:rFonts w:ascii="Consolas" w:eastAsia="Times New Roman" w:hAnsi="Consolas" w:cs="Times New Roman"/>
-          <w:color w:val="6A9955"/>
-          <w:sz w:val="21"/>
-          <w:szCs w:val="21"/>
-          <w:lang w:val="en-DK" w:eastAsia="ja-JP"/>
-        </w:rPr>
-        <w:t>paragraph.</w:t>
-      </w:r>
-      <w:proofErr w:type="gramStart"/>
-      <w:r>
-        <w:rPr>
-          <w:rFonts w:ascii="Consolas" w:eastAsia="Times New Roman" w:hAnsi="Consolas" w:cs="Times New Roman"/>
-          <w:color w:val="6A9955"/>
-          <w:sz w:val="21"/>
-          <w:szCs w:val="21"/>
-          <w:lang w:val="en-DK" w:eastAsia="ja-JP"/>
-        </w:rPr>
-        <w:t>value</w:t>
-      </w:r>
-      <w:proofErr w:type="spellEnd"/>
-      <w:r>
-        <w:rPr>
-          <w:rFonts w:ascii="Consolas" w:eastAsia="Times New Roman" w:hAnsi="Consolas" w:cs="Times New Roman"/>
-          <w:color w:val="6A9955"/>
-          <w:sz w:val="21"/>
-          <w:szCs w:val="21"/>
-          <w:lang w:val="en-DK" w:eastAsia="ja-JP"/>
-        </w:rPr>
-        <w:t>}&lt;</w:t>
-      </w:r>
-      <w:proofErr w:type="gramEnd"/>
-      <w:r>
-        <w:rPr>
-          <w:rFonts w:ascii="Consolas" w:eastAsia="Times New Roman" w:hAnsi="Consolas" w:cs="Times New Roman"/>
-          <w:color w:val="6A9955"/>
-          <w:sz w:val="21"/>
-          <w:szCs w:val="21"/>
-          <w:lang w:val="en-DK" w:eastAsia="ja-JP"/>
-        </w:rPr>
-        <w:t>/</w:t>
-      </w:r>
-      <w:proofErr w:type="spellStart"/>
-      <w:r>
-        <w:rPr>
-          <w:rFonts w:ascii="Consolas" w:eastAsia="Times New Roman" w:hAnsi="Consolas" w:cs="Times New Roman"/>
-          <w:color w:val="6A9955"/>
-          <w:sz w:val="21"/>
-          <w:szCs w:val="21"/>
-          <w:lang w:val="en-DK" w:eastAsia="ja-JP"/>
-        </w:rPr>
-        <w:t>i</w:t>
-      </w:r>
-      <w:proofErr w:type="spellEnd"/>
-      <w:r>
-        <w:rPr>
-          <w:rFonts w:ascii="Consolas" w:eastAsia="Times New Roman" w:hAnsi="Consolas" w:cs="Times New Roman"/>
-          <w:color w:val="6A9955"/>
-          <w:sz w:val="21"/>
-          <w:szCs w:val="21"/>
-          <w:lang w:val="en-DK" w:eastAsia="ja-JP"/>
-        </w:rPr>
-        <w:t>&gt;</w:t>
+        <w:t>              &lt;i&gt;{paragraph.value}&lt;/i&gt;</w:t>
       </w:r>
     </w:p>
     <w:p>
@@ -4773,51 +3695,7 @@
           <w:szCs w:val="21"/>
           <w:lang w:val="en-DK" w:eastAsia="ja-JP"/>
         </w:rPr>
-        <w:t xml:space="preserve">            </w:t>
-      </w:r>
-      <w:proofErr w:type="gramStart"/>
-      <w:r>
-        <w:rPr>
-          <w:rFonts w:ascii="Consolas" w:eastAsia="Times New Roman" w:hAnsi="Consolas" w:cs="Times New Roman"/>
-          <w:color w:val="6A9955"/>
-          <w:sz w:val="21"/>
-          <w:szCs w:val="21"/>
-          <w:lang w:val="en-DK" w:eastAsia="ja-JP"/>
-        </w:rPr>
-        <w:t>{:else</w:t>
-      </w:r>
-      <w:proofErr w:type="gramEnd"/>
-      <w:r>
-        <w:rPr>
-          <w:rFonts w:ascii="Consolas" w:eastAsia="Times New Roman" w:hAnsi="Consolas" w:cs="Times New Roman"/>
-          <w:color w:val="6A9955"/>
-          <w:sz w:val="21"/>
-          <w:szCs w:val="21"/>
-          <w:lang w:val="en-DK" w:eastAsia="ja-JP"/>
-        </w:rPr>
-        <w:t xml:space="preserve"> if </w:t>
-      </w:r>
-      <w:proofErr w:type="spellStart"/>
-      <w:r>
-        <w:rPr>
-          <w:rFonts w:ascii="Consolas" w:eastAsia="Times New Roman" w:hAnsi="Consolas" w:cs="Times New Roman"/>
-          <w:color w:val="6A9955"/>
-          <w:sz w:val="21"/>
-          <w:szCs w:val="21"/>
-          <w:lang w:val="en-DK" w:eastAsia="ja-JP"/>
-        </w:rPr>
-        <w:t>typo.type</w:t>
-      </w:r>
-      <w:proofErr w:type="spellEnd"/>
-      <w:r>
-        <w:rPr>
-          <w:rFonts w:ascii="Consolas" w:eastAsia="Times New Roman" w:hAnsi="Consolas" w:cs="Times New Roman"/>
-          <w:color w:val="6A9955"/>
-          <w:sz w:val="21"/>
-          <w:szCs w:val="21"/>
-          <w:lang w:val="en-DK" w:eastAsia="ja-JP"/>
-        </w:rPr>
-        <w:t xml:space="preserve"> === "bold"}</w:t>
+        <w:t>            {:else if typo.type === "bold"}</w:t>
       </w:r>
     </w:p>
     <w:p>
@@ -4840,51 +3718,7 @@
           <w:szCs w:val="21"/>
           <w:lang w:val="en-DK" w:eastAsia="ja-JP"/>
         </w:rPr>
-        <w:t>              &lt;b&gt;{</w:t>
-      </w:r>
-      <w:proofErr w:type="spellStart"/>
-      <w:r>
-        <w:rPr>
-          <w:rFonts w:ascii="Consolas" w:eastAsia="Times New Roman" w:hAnsi="Consolas" w:cs="Times New Roman"/>
-          <w:color w:val="6A9955"/>
-          <w:sz w:val="21"/>
-          <w:szCs w:val="21"/>
-          <w:lang w:val="en-DK" w:eastAsia="ja-JP"/>
-        </w:rPr>
-        <w:t>paragraph.</w:t>
-      </w:r>
-      <w:proofErr w:type="gramStart"/>
-      <w:r>
-        <w:rPr>
-          <w:rFonts w:ascii="Consolas" w:eastAsia="Times New Roman" w:hAnsi="Consolas" w:cs="Times New Roman"/>
-          <w:color w:val="6A9955"/>
-          <w:sz w:val="21"/>
-          <w:szCs w:val="21"/>
-          <w:lang w:val="en-DK" w:eastAsia="ja-JP"/>
-        </w:rPr>
-        <w:t>value</w:t>
-      </w:r>
-      <w:proofErr w:type="spellEnd"/>
-      <w:r>
-        <w:rPr>
-          <w:rFonts w:ascii="Consolas" w:eastAsia="Times New Roman" w:hAnsi="Consolas" w:cs="Times New Roman"/>
-          <w:color w:val="6A9955"/>
-          <w:sz w:val="21"/>
-          <w:szCs w:val="21"/>
-          <w:lang w:val="en-DK" w:eastAsia="ja-JP"/>
-        </w:rPr>
-        <w:t>}&lt;</w:t>
-      </w:r>
-      <w:proofErr w:type="gramEnd"/>
-      <w:r>
-        <w:rPr>
-          <w:rFonts w:ascii="Consolas" w:eastAsia="Times New Roman" w:hAnsi="Consolas" w:cs="Times New Roman"/>
-          <w:color w:val="6A9955"/>
-          <w:sz w:val="21"/>
-          <w:szCs w:val="21"/>
-          <w:lang w:val="en-DK" w:eastAsia="ja-JP"/>
-        </w:rPr>
-        <w:t>/b&gt;</w:t>
+        <w:t>              &lt;b&gt;{paragraph.value}&lt;/b&gt;</w:t>
       </w:r>
     </w:p>
     <w:p>
@@ -4907,51 +3741,7 @@
           <w:szCs w:val="21"/>
           <w:lang w:val="en-DK" w:eastAsia="ja-JP"/>
         </w:rPr>
-        <w:t xml:space="preserve">            </w:t>
-      </w:r>
-      <w:proofErr w:type="gramStart"/>
-      <w:r>
-        <w:rPr>
-          <w:rFonts w:ascii="Consolas" w:eastAsia="Times New Roman" w:hAnsi="Consolas" w:cs="Times New Roman"/>
-          <w:color w:val="6A9955"/>
-          <w:sz w:val="21"/>
-          <w:szCs w:val="21"/>
-          <w:lang w:val="en-DK" w:eastAsia="ja-JP"/>
-        </w:rPr>
-        <w:t>{:else</w:t>
-      </w:r>
-      <w:proofErr w:type="gramEnd"/>
-      <w:r>
-        <w:rPr>
-          <w:rFonts w:ascii="Consolas" w:eastAsia="Times New Roman" w:hAnsi="Consolas" w:cs="Times New Roman"/>
-          <w:color w:val="6A9955"/>
-          <w:sz w:val="21"/>
-          <w:szCs w:val="21"/>
-          <w:lang w:val="en-DK" w:eastAsia="ja-JP"/>
-        </w:rPr>
-        <w:t xml:space="preserve"> if </w:t>
-      </w:r>
-      <w:proofErr w:type="spellStart"/>
-      <w:r>
-        <w:rPr>
-          <w:rFonts w:ascii="Consolas" w:eastAsia="Times New Roman" w:hAnsi="Consolas" w:cs="Times New Roman"/>
-          <w:color w:val="6A9955"/>
-          <w:sz w:val="21"/>
-          <w:szCs w:val="21"/>
-          <w:lang w:val="en-DK" w:eastAsia="ja-JP"/>
-        </w:rPr>
-        <w:t>typo.type</w:t>
-      </w:r>
-      <w:proofErr w:type="spellEnd"/>
-      <w:r>
-        <w:rPr>
-          <w:rFonts w:ascii="Consolas" w:eastAsia="Times New Roman" w:hAnsi="Consolas" w:cs="Times New Roman"/>
-          <w:color w:val="6A9955"/>
-          <w:sz w:val="21"/>
-          <w:szCs w:val="21"/>
-          <w:lang w:val="en-DK" w:eastAsia="ja-JP"/>
-        </w:rPr>
-        <w:t xml:space="preserve"> === "underline"}</w:t>
+        <w:t>            {:else if typo.type === "underline"}</w:t>
       </w:r>
     </w:p>
     <w:p>
@@ -4974,51 +3764,7 @@
           <w:szCs w:val="21"/>
           <w:lang w:val="en-DK" w:eastAsia="ja-JP"/>
         </w:rPr>
-        <w:t>              &lt;u&gt;{</w:t>
-      </w:r>
-      <w:proofErr w:type="spellStart"/>
-      <w:r>
-        <w:rPr>
-          <w:rFonts w:ascii="Consolas" w:eastAsia="Times New Roman" w:hAnsi="Consolas" w:cs="Times New Roman"/>
-          <w:color w:val="6A9955"/>
-          <w:sz w:val="21"/>
-          <w:szCs w:val="21"/>
-          <w:lang w:val="en-DK" w:eastAsia="ja-JP"/>
-        </w:rPr>
-        <w:t>paragraph.</w:t>
-      </w:r>
-      <w:proofErr w:type="gramStart"/>
-      <w:r>
-        <w:rPr>
-          <w:rFonts w:ascii="Consolas" w:eastAsia="Times New Roman" w:hAnsi="Consolas" w:cs="Times New Roman"/>
-          <w:color w:val="6A9955"/>
-          <w:sz w:val="21"/>
-          <w:szCs w:val="21"/>
-          <w:lang w:val="en-DK" w:eastAsia="ja-JP"/>
-        </w:rPr>
-        <w:t>value</w:t>
-      </w:r>
-      <w:proofErr w:type="spellEnd"/>
-      <w:r>
-        <w:rPr>
-          <w:rFonts w:ascii="Consolas" w:eastAsia="Times New Roman" w:hAnsi="Consolas" w:cs="Times New Roman"/>
-          <w:color w:val="6A9955"/>
-          <w:sz w:val="21"/>
-          <w:szCs w:val="21"/>
-          <w:lang w:val="en-DK" w:eastAsia="ja-JP"/>
-        </w:rPr>
-        <w:t>}&lt;</w:t>
-      </w:r>
-      <w:proofErr w:type="gramEnd"/>
-      <w:r>
-        <w:rPr>
-          <w:rFonts w:ascii="Consolas" w:eastAsia="Times New Roman" w:hAnsi="Consolas" w:cs="Times New Roman"/>
-          <w:color w:val="6A9955"/>
-          <w:sz w:val="21"/>
-          <w:szCs w:val="21"/>
-          <w:lang w:val="en-DK" w:eastAsia="ja-JP"/>
-        </w:rPr>
-        <w:t>/u&gt;</w:t>
+        <w:t>              &lt;u&gt;{paragraph.value}&lt;/u&gt;</w:t>
       </w:r>
     </w:p>
     <w:p>
@@ -5106,7 +3852,7 @@
           <w:tab w:val="left" w:pos="2595"/>
         </w:tabs>
         <w:rPr>
-          <w:lang w:eastAsia="ja-JP"/>
+          <w:lang w:val="en-DK" w:eastAsia="ja-JP"/>
         </w:rPr>
       </w:pPr>
       <w:r>
@@ -5139,30 +3885,8 @@
         <w:rPr>
           <w:lang w:eastAsia="ja-JP"/>
         </w:rPr>
-        <w:t>Instead of using &lt;</w:t>
-      </w:r>
-      <w:proofErr w:type="spellStart"/>
-      <w:r>
-        <w:rPr>
-          <w:lang w:eastAsia="ja-JP"/>
-        </w:rPr>
-        <w:t>i</w:t>
-      </w:r>
-      <w:proofErr w:type="spellEnd"/>
-      <w:r>
-        <w:rPr>
-          <w:lang w:eastAsia="ja-JP"/>
-        </w:rPr>
-        <w:t xml:space="preserve">&gt;, &lt;b&gt; and &lt;u&gt; tags, it’s better to create class and use them in the </w:t>
-      </w:r>
-      <w:proofErr w:type="gramStart"/>
-      <w:r>
-        <w:rPr>
-          <w:lang w:eastAsia="ja-JP"/>
-        </w:rPr>
-        <w:t>element</w:t>
-      </w:r>
-      <w:proofErr w:type="gramEnd"/>
+        <w:t>Instead of using &lt;i&gt;, &lt;b&gt; and &lt;u&gt; tags, it’s better to create class and use them in the element</w:t>
+      </w:r>
     </w:p>
     <w:p>
       <w:pPr>
@@ -5194,6 +3918,7 @@
           <w:szCs w:val="21"/>
           <w:lang w:val="en-DK" w:eastAsia="ja-JP"/>
         </w:rPr>
+        <w:lastRenderedPageBreak/>
         <w:t>   </w:t>
       </w:r>
       <w:r>
@@ -5249,7 +3974,6 @@
         </w:rPr>
         <w:t>class</w:t>
       </w:r>
-      <w:proofErr w:type="gramStart"/>
       <w:r>
         <w:rPr>
           <w:rFonts w:ascii="Consolas" w:eastAsia="Times New Roman" w:hAnsi="Consolas" w:cs="Times New Roman"/>
@@ -5270,8 +3994,6 @@
         </w:rPr>
         <w:t>{</w:t>
       </w:r>
-      <w:proofErr w:type="spellStart"/>
-      <w:proofErr w:type="gramEnd"/>
       <w:r>
         <w:rPr>
           <w:rFonts w:ascii="Consolas" w:eastAsia="Times New Roman" w:hAnsi="Consolas" w:cs="Times New Roman"/>
@@ -5302,7 +4024,6 @@
         </w:rPr>
         <w:t>value</w:t>
       </w:r>
-      <w:proofErr w:type="spellEnd"/>
       <w:r>
         <w:rPr>
           <w:rFonts w:ascii="Consolas" w:eastAsia="Times New Roman" w:hAnsi="Consolas" w:cs="Times New Roman"/>
@@ -5379,7 +4100,6 @@
         </w:rPr>
         <w:t xml:space="preserve">                  : </w:t>
       </w:r>
-      <w:proofErr w:type="spellStart"/>
       <w:r>
         <w:rPr>
           <w:rFonts w:ascii="Consolas" w:eastAsia="Times New Roman" w:hAnsi="Consolas" w:cs="Times New Roman"/>
@@ -5410,7 +4130,6 @@
         </w:rPr>
         <w:t>value</w:t>
       </w:r>
-      <w:proofErr w:type="spellEnd"/>
       <w:r>
         <w:rPr>
           <w:rFonts w:ascii="Consolas" w:eastAsia="Times New Roman" w:hAnsi="Consolas" w:cs="Times New Roman"/>
@@ -5573,7 +4292,6 @@
         </w:rPr>
         <w:t>{</w:t>
       </w:r>
-      <w:proofErr w:type="spellStart"/>
       <w:r>
         <w:rPr>
           <w:rFonts w:ascii="Consolas" w:eastAsia="Times New Roman" w:hAnsi="Consolas" w:cs="Times New Roman"/>
@@ -5604,7 +4322,6 @@
         </w:rPr>
         <w:t>value</w:t>
       </w:r>
-      <w:proofErr w:type="spellEnd"/>
       <w:r>
         <w:rPr>
           <w:rFonts w:ascii="Consolas" w:eastAsia="Times New Roman" w:hAnsi="Consolas" w:cs="Times New Roman"/>
@@ -5764,11 +4481,14 @@
           <w:szCs w:val="23"/>
           <w:shd w:val="clear" w:color="auto" w:fill="FFFFFF"/>
         </w:rPr>
-        <w:lastRenderedPageBreak/>
-        <w:t xml:space="preserve">font-weight: </w:t>
-      </w:r>
-      <w:proofErr w:type="gramStart"/>
-      <w:r>
+        <w:t>font-weight: bold;</w:t>
+      </w:r>
+    </w:p>
+    <w:p>
+      <w:pPr>
+        <w:tabs>
+          <w:tab w:val="left" w:pos="2595"/>
+        </w:tabs>
         <w:rPr>
           <w:rStyle w:val="cssdelimitercolor"/>
           <w:rFonts w:ascii="Consolas" w:hAnsi="Consolas"/>
@@ -5777,15 +4497,8 @@
           <w:szCs w:val="23"/>
           <w:shd w:val="clear" w:color="auto" w:fill="FFFFFF"/>
         </w:rPr>
-        <w:t>bold;</w:t>
-      </w:r>
-      <w:proofErr w:type="gramEnd"/>
-    </w:p>
-    <w:p>
-      <w:pPr>
-        <w:tabs>
-          <w:tab w:val="left" w:pos="2595"/>
-        </w:tabs>
+      </w:pPr>
+      <w:r>
         <w:rPr>
           <w:rStyle w:val="cssdelimitercolor"/>
           <w:rFonts w:ascii="Consolas" w:hAnsi="Consolas"/>
@@ -5794,16 +4507,6 @@
           <w:szCs w:val="23"/>
           <w:shd w:val="clear" w:color="auto" w:fill="FFFFFF"/>
         </w:rPr>
-      </w:pPr>
-      <w:r>
-        <w:rPr>
-          <w:rStyle w:val="cssdelimitercolor"/>
-          <w:rFonts w:ascii="Consolas" w:hAnsi="Consolas"/>
-          <w:color w:val="000000"/>
-          <w:sz w:val="23"/>
-          <w:szCs w:val="23"/>
-          <w:shd w:val="clear" w:color="auto" w:fill="FFFFFF"/>
-        </w:rPr>
         <w:t>}</w:t>
       </w:r>
     </w:p>
@@ -5836,16 +4539,8 @@
         <w:rPr>
           <w:lang w:eastAsia="ja-JP"/>
         </w:rPr>
-        <w:t xml:space="preserve">Text-decoration: </w:t>
-      </w:r>
-      <w:proofErr w:type="gramStart"/>
-      <w:r>
-        <w:rPr>
-          <w:lang w:eastAsia="ja-JP"/>
-        </w:rPr>
-        <w:t>underline;</w:t>
-      </w:r>
-      <w:proofErr w:type="gramEnd"/>
+        <w:t>Text-decoration: underline;</w:t>
+      </w:r>
     </w:p>
     <w:p>
       <w:pPr>
@@ -5878,6 +4573,1469 @@
         </w:rPr>
         <w:t>&lt;/style&gt;</w:t>
       </w:r>
+    </w:p>
+    <w:p>
+      <w:pPr>
+        <w:tabs>
+          <w:tab w:val="left" w:pos="2595"/>
+        </w:tabs>
+        <w:rPr>
+          <w:lang w:eastAsia="ja-JP"/>
+        </w:rPr>
+      </w:pPr>
+    </w:p>
+    <w:p>
+      <w:pPr>
+        <w:tabs>
+          <w:tab w:val="left" w:pos="2595"/>
+        </w:tabs>
+        <w:rPr>
+          <w:lang w:eastAsia="ja-JP"/>
+        </w:rPr>
+      </w:pPr>
+      <w:r>
+        <w:rPr>
+          <w:lang w:val="en-DK" w:eastAsia="ja-JP"/>
+        </w:rPr>
+        <w:t>MVP</w:t>
+      </w:r>
+      <w:r>
+        <w:rPr>
+          <w:lang w:eastAsia="ja-JP"/>
+        </w:rPr>
+        <w:t xml:space="preserve"> (Minimum Viable Product)</w:t>
+      </w:r>
+    </w:p>
+    <w:p>
+      <w:pPr>
+        <w:tabs>
+          <w:tab w:val="left" w:pos="2595"/>
+        </w:tabs>
+        <w:rPr>
+          <w:lang w:eastAsia="ja-JP"/>
+        </w:rPr>
+      </w:pPr>
+      <w:r>
+        <w:rPr>
+          <w:lang w:eastAsia="ja-JP"/>
+        </w:rPr>
+        <w:t>a version of a product with just enough features to be usable</w:t>
+      </w:r>
+    </w:p>
+    <w:p>
+      <w:pPr>
+        <w:tabs>
+          <w:tab w:val="left" w:pos="2595"/>
+        </w:tabs>
+        <w:rPr>
+          <w:lang w:eastAsia="ja-JP"/>
+        </w:rPr>
+      </w:pPr>
+      <w:r>
+        <w:rPr>
+          <w:noProof/>
+          <w:lang w:eastAsia="ja-JP"/>
+        </w:rPr>
+        <w:drawing>
+          <wp:inline distT="0" distB="0" distL="0" distR="0" wp14:anchorId="5CAEB2E4" wp14:editId="41361D58">
+            <wp:extent cx="3133725" cy="2085132"/>
+            <wp:effectExtent l="0" t="0" r="0" b="0"/>
+            <wp:docPr id="1235473911" name="Picture 1" descr="A diagram of a diagram of a variety of vehicles&#10;&#10;Description automatically generated"/>
+            <wp:cNvGraphicFramePr>
+              <a:graphicFrameLocks xmlns:a="http://schemas.openxmlformats.org/drawingml/2006/main" noChangeAspect="1"/>
+            </wp:cNvGraphicFramePr>
+            <a:graphic xmlns:a="http://schemas.openxmlformats.org/drawingml/2006/main">
+              <a:graphicData uri="http://schemas.openxmlformats.org/drawingml/2006/picture">
+                <pic:pic xmlns:pic="http://schemas.openxmlformats.org/drawingml/2006/picture">
+                  <pic:nvPicPr>
+                    <pic:cNvPr id="1235473911" name="Picture 1" descr="A diagram of a diagram of a variety of vehicles&#10;&#10;Description automatically generated"/>
+                    <pic:cNvPicPr/>
+                  </pic:nvPicPr>
+                  <pic:blipFill>
+                    <a:blip r:embed="rId9">
+                      <a:extLst>
+                        <a:ext uri="{28A0092B-C50C-407E-A947-70E740481C1C}">
+                          <a14:useLocalDpi xmlns:a14="http://schemas.microsoft.com/office/drawing/2010/main" val="0"/>
+                        </a:ext>
+                      </a:extLst>
+                    </a:blip>
+                    <a:stretch>
+                      <a:fillRect/>
+                    </a:stretch>
+                  </pic:blipFill>
+                  <pic:spPr>
+                    <a:xfrm>
+                      <a:off x="0" y="0"/>
+                      <a:ext cx="3137540" cy="2087671"/>
+                    </a:xfrm>
+                    <a:prstGeom prst="rect">
+                      <a:avLst/>
+                    </a:prstGeom>
+                  </pic:spPr>
+                </pic:pic>
+              </a:graphicData>
+            </a:graphic>
+          </wp:inline>
+        </w:drawing>
+      </w:r>
+    </w:p>
+    <w:p>
+      <w:pPr>
+        <w:tabs>
+          <w:tab w:val="left" w:pos="2595"/>
+        </w:tabs>
+        <w:rPr>
+          <w:lang w:eastAsia="ja-JP"/>
+        </w:rPr>
+      </w:pPr>
+    </w:p>
+    <w:p>
+      <w:pPr>
+        <w:tabs>
+          <w:tab w:val="left" w:pos="2595"/>
+        </w:tabs>
+        <w:rPr>
+          <w:lang w:eastAsia="ja-JP"/>
+        </w:rPr>
+      </w:pPr>
+      <w:r>
+        <w:rPr>
+          <w:lang w:eastAsia="ja-JP"/>
+        </w:rPr>
+        <w:lastRenderedPageBreak/>
+        <w:t>LIST_ITEM</w:t>
+      </w:r>
+    </w:p>
+    <w:p>
+      <w:pPr>
+        <w:spacing w:after="0" w:line="240" w:lineRule="auto"/>
+        <w:rPr>
+          <w:rFonts w:ascii="Times New Roman" w:eastAsia="Times New Roman" w:hAnsi="Times New Roman" w:cs="Times New Roman"/>
+          <w:sz w:val="24"/>
+          <w:szCs w:val="24"/>
+          <w:lang w:val="en-DK" w:eastAsia="ja-JP"/>
+        </w:rPr>
+      </w:pPr>
+      <w:r>
+        <w:rPr>
+          <w:rFonts w:ascii="Times New Roman" w:eastAsia="Times New Roman" w:hAnsi="Symbol" w:cs="Times New Roman"/>
+          <w:sz w:val="24"/>
+          <w:szCs w:val="24"/>
+          <w:lang w:val="en-DK" w:eastAsia="ja-JP"/>
+        </w:rPr>
+        <w:t></w:t>
+      </w:r>
+      <w:r>
+        <w:rPr>
+          <w:rFonts w:ascii="Times New Roman" w:eastAsia="Times New Roman" w:hAnsi="Times New Roman" w:cs="Times New Roman"/>
+          <w:sz w:val="24"/>
+          <w:szCs w:val="24"/>
+          <w:lang w:val="en-DK" w:eastAsia="ja-JP"/>
+        </w:rPr>
+        <w:t xml:space="preserve">  Osaka</w:t>
+      </w:r>
+    </w:p>
+    <w:p>
+      <w:pPr>
+        <w:spacing w:after="0" w:line="240" w:lineRule="auto"/>
+        <w:rPr>
+          <w:rFonts w:ascii="Times New Roman" w:eastAsia="Times New Roman" w:hAnsi="Times New Roman" w:cs="Times New Roman"/>
+          <w:sz w:val="24"/>
+          <w:szCs w:val="24"/>
+          <w:lang w:val="en-DK" w:eastAsia="ja-JP"/>
+        </w:rPr>
+      </w:pPr>
+      <w:r>
+        <w:rPr>
+          <w:rFonts w:ascii="Times New Roman" w:eastAsia="Times New Roman" w:hAnsi="Symbol" w:cs="Times New Roman"/>
+          <w:sz w:val="24"/>
+          <w:szCs w:val="24"/>
+          <w:lang w:val="en-DK" w:eastAsia="ja-JP"/>
+        </w:rPr>
+        <w:t></w:t>
+      </w:r>
+      <w:r>
+        <w:rPr>
+          <w:rFonts w:ascii="Times New Roman" w:eastAsia="Times New Roman" w:hAnsi="Times New Roman" w:cs="Times New Roman"/>
+          <w:sz w:val="24"/>
+          <w:szCs w:val="24"/>
+          <w:lang w:val="en-DK" w:eastAsia="ja-JP"/>
+        </w:rPr>
+        <w:t xml:space="preserve">  </w:t>
+      </w:r>
+      <w:r>
+        <w:rPr>
+          <w:rFonts w:ascii="MS Mincho" w:eastAsia="MS Mincho" w:hAnsi="MS Mincho" w:cs="MS Mincho" w:hint="eastAsia"/>
+          <w:sz w:val="24"/>
+          <w:szCs w:val="24"/>
+          <w:lang w:val="en-DK" w:eastAsia="ja-JP"/>
+        </w:rPr>
+        <w:t>名古</w:t>
+      </w:r>
+      <w:r>
+        <w:rPr>
+          <w:rFonts w:ascii="MS Mincho" w:eastAsia="MS Mincho" w:hAnsi="MS Mincho" w:cs="MS Mincho"/>
+          <w:sz w:val="24"/>
+          <w:szCs w:val="24"/>
+          <w:lang w:val="en-DK" w:eastAsia="ja-JP"/>
+        </w:rPr>
+        <w:t>屋</w:t>
+      </w:r>
+    </w:p>
+    <w:p>
+      <w:pPr>
+        <w:spacing w:after="0" w:line="240" w:lineRule="auto"/>
+        <w:rPr>
+          <w:rFonts w:ascii="Times New Roman" w:eastAsia="Times New Roman" w:hAnsi="Times New Roman" w:cs="Times New Roman"/>
+          <w:sz w:val="24"/>
+          <w:szCs w:val="24"/>
+          <w:lang w:val="en-DK" w:eastAsia="ja-JP"/>
+        </w:rPr>
+      </w:pPr>
+      <w:r>
+        <w:rPr>
+          <w:rFonts w:ascii="Times New Roman" w:eastAsia="Times New Roman" w:hAnsi="Symbol" w:cs="Times New Roman"/>
+          <w:sz w:val="24"/>
+          <w:szCs w:val="24"/>
+          <w:lang w:val="en-DK" w:eastAsia="ja-JP"/>
+        </w:rPr>
+        <w:t></w:t>
+      </w:r>
+      <w:r>
+        <w:rPr>
+          <w:rFonts w:ascii="Times New Roman" w:eastAsia="Times New Roman" w:hAnsi="Times New Roman" w:cs="Times New Roman"/>
+          <w:sz w:val="24"/>
+          <w:szCs w:val="24"/>
+          <w:lang w:val="en-DK" w:eastAsia="ja-JP"/>
+        </w:rPr>
+        <w:t xml:space="preserve">  </w:t>
+      </w:r>
+      <w:r>
+        <w:rPr>
+          <w:rFonts w:ascii="MS Mincho" w:eastAsia="MS Mincho" w:hAnsi="MS Mincho" w:cs="MS Mincho" w:hint="eastAsia"/>
+          <w:sz w:val="24"/>
+          <w:szCs w:val="24"/>
+          <w:lang w:val="en-DK" w:eastAsia="ja-JP"/>
+        </w:rPr>
+        <w:t>東</w:t>
+      </w:r>
+      <w:r>
+        <w:rPr>
+          <w:rFonts w:ascii="MS Mincho" w:eastAsia="MS Mincho" w:hAnsi="MS Mincho" w:cs="MS Mincho"/>
+          <w:sz w:val="24"/>
+          <w:szCs w:val="24"/>
+          <w:lang w:val="en-DK" w:eastAsia="ja-JP"/>
+        </w:rPr>
+        <w:t>京</w:t>
+      </w:r>
+    </w:p>
+    <w:p>
+      <w:pPr>
+        <w:spacing w:after="0" w:line="240" w:lineRule="auto"/>
+        <w:rPr>
+          <w:rFonts w:ascii="Times New Roman" w:eastAsia="Times New Roman" w:hAnsi="Times New Roman" w:cs="Times New Roman"/>
+          <w:sz w:val="24"/>
+          <w:szCs w:val="24"/>
+          <w:lang w:val="en-DK" w:eastAsia="ja-JP"/>
+        </w:rPr>
+      </w:pPr>
+      <w:r>
+        <w:rPr>
+          <w:rFonts w:ascii="Times New Roman" w:eastAsia="Times New Roman" w:hAnsi="Symbol" w:cs="Times New Roman"/>
+          <w:sz w:val="24"/>
+          <w:szCs w:val="24"/>
+          <w:lang w:val="en-DK" w:eastAsia="ja-JP"/>
+        </w:rPr>
+        <w:t></w:t>
+      </w:r>
+      <w:r>
+        <w:rPr>
+          <w:rFonts w:ascii="Times New Roman" w:eastAsia="Times New Roman" w:hAnsi="Times New Roman" w:cs="Times New Roman"/>
+          <w:sz w:val="24"/>
+          <w:szCs w:val="24"/>
+          <w:lang w:val="en-DK" w:eastAsia="ja-JP"/>
+        </w:rPr>
+        <w:t xml:space="preserve">  Mr. Inaoka</w:t>
+      </w:r>
+    </w:p>
+    <w:p>
+      <w:pPr>
+        <w:spacing w:after="0" w:line="240" w:lineRule="auto"/>
+        <w:rPr>
+          <w:rFonts w:ascii="Times New Roman" w:eastAsia="Times New Roman" w:hAnsi="Times New Roman" w:cs="Times New Roman"/>
+          <w:sz w:val="24"/>
+          <w:szCs w:val="24"/>
+          <w:lang w:val="en-DK" w:eastAsia="ja-JP"/>
+        </w:rPr>
+      </w:pPr>
+      <w:r>
+        <w:rPr>
+          <w:rFonts w:ascii="Times New Roman" w:eastAsia="Times New Roman" w:hAnsi="Symbol" w:cs="Times New Roman"/>
+          <w:sz w:val="24"/>
+          <w:szCs w:val="24"/>
+          <w:lang w:val="en-DK" w:eastAsia="ja-JP"/>
+        </w:rPr>
+        <w:t></w:t>
+      </w:r>
+      <w:r>
+        <w:rPr>
+          <w:rFonts w:ascii="Times New Roman" w:eastAsia="Times New Roman" w:hAnsi="Times New Roman" w:cs="Times New Roman"/>
+          <w:sz w:val="24"/>
+          <w:szCs w:val="24"/>
+          <w:lang w:val="en-DK" w:eastAsia="ja-JP"/>
+        </w:rPr>
+        <w:t xml:space="preserve">  Ms. Fujita</w:t>
+      </w:r>
+    </w:p>
+    <w:p>
+      <w:pPr>
+        <w:spacing w:after="0" w:line="240" w:lineRule="auto"/>
+        <w:rPr>
+          <w:rFonts w:ascii="Times New Roman" w:eastAsia="Times New Roman" w:hAnsi="Times New Roman" w:cs="Times New Roman"/>
+          <w:sz w:val="24"/>
+          <w:szCs w:val="24"/>
+          <w:lang w:val="en-DK" w:eastAsia="ja-JP"/>
+        </w:rPr>
+      </w:pPr>
+    </w:p>
+    <w:p>
+      <w:pPr>
+        <w:spacing w:after="0" w:line="240" w:lineRule="auto"/>
+        <w:rPr>
+          <w:rFonts w:ascii="Times New Roman" w:eastAsia="Times New Roman" w:hAnsi="Times New Roman" w:cs="Times New Roman"/>
+          <w:sz w:val="24"/>
+          <w:szCs w:val="24"/>
+          <w:lang w:val="en-DK" w:eastAsia="ja-JP"/>
+        </w:rPr>
+      </w:pPr>
+      <w:r>
+        <w:rPr>
+          <w:rFonts w:ascii="Times New Roman" w:eastAsia="Times New Roman" w:hAnsi="Times New Roman" w:cs="Times New Roman"/>
+          <w:sz w:val="24"/>
+          <w:szCs w:val="24"/>
+          <w:lang w:val="en-DK" w:eastAsia="ja-JP"/>
+        </w:rPr>
+        <w:t>posts.items[0].fields.richText.content[2].content[0].content[0].content[0].value</w:t>
+      </w:r>
+    </w:p>
+    <w:p>
+      <w:pPr>
+        <w:spacing w:after="0" w:line="240" w:lineRule="auto"/>
+        <w:rPr>
+          <w:rFonts w:ascii="Times New Roman" w:eastAsia="Times New Roman" w:hAnsi="Times New Roman" w:cs="Times New Roman"/>
+          <w:sz w:val="24"/>
+          <w:szCs w:val="24"/>
+          <w:lang w:val="en-DK" w:eastAsia="ja-JP"/>
+        </w:rPr>
+      </w:pPr>
+      <w:r>
+        <w:rPr>
+          <w:rFonts w:ascii="Times New Roman" w:eastAsia="Times New Roman" w:hAnsi="Times New Roman" w:cs="Times New Roman"/>
+          <w:sz w:val="24"/>
+          <w:szCs w:val="24"/>
+          <w:lang w:val="en-DK" w:eastAsia="ja-JP"/>
+        </w:rPr>
+        <w:t>posts.items[0].fields.richText.content[2].content[0].content[0].content[</w:t>
+      </w:r>
+      <w:r>
+        <w:rPr>
+          <w:rFonts w:ascii="Times New Roman" w:eastAsia="Times New Roman" w:hAnsi="Times New Roman" w:cs="Times New Roman"/>
+          <w:sz w:val="24"/>
+          <w:szCs w:val="24"/>
+          <w:lang w:eastAsia="ja-JP"/>
+        </w:rPr>
+        <w:t>1</w:t>
+      </w:r>
+      <w:r>
+        <w:rPr>
+          <w:rFonts w:ascii="Times New Roman" w:eastAsia="Times New Roman" w:hAnsi="Times New Roman" w:cs="Times New Roman"/>
+          <w:sz w:val="24"/>
+          <w:szCs w:val="24"/>
+          <w:lang w:val="en-DK" w:eastAsia="ja-JP"/>
+        </w:rPr>
+        <w:t>].value</w:t>
+      </w:r>
+    </w:p>
+    <w:p>
+      <w:pPr>
+        <w:spacing w:after="0" w:line="240" w:lineRule="auto"/>
+        <w:rPr>
+          <w:rFonts w:ascii="Times New Roman" w:eastAsia="Times New Roman" w:hAnsi="Times New Roman" w:cs="Times New Roman"/>
+          <w:sz w:val="24"/>
+          <w:szCs w:val="24"/>
+          <w:lang w:val="en-DK" w:eastAsia="ja-JP"/>
+        </w:rPr>
+      </w:pPr>
+      <w:r>
+        <w:rPr>
+          <w:rFonts w:ascii="Times New Roman" w:eastAsia="Times New Roman" w:hAnsi="Times New Roman" w:cs="Times New Roman"/>
+          <w:sz w:val="24"/>
+          <w:szCs w:val="24"/>
+          <w:lang w:val="en-DK" w:eastAsia="ja-JP"/>
+        </w:rPr>
+        <w:t>posts.items[0].fields.richText.content[2].content[0].content[0].content[</w:t>
+      </w:r>
+      <w:r>
+        <w:rPr>
+          <w:rFonts w:ascii="Times New Roman" w:eastAsia="Times New Roman" w:hAnsi="Times New Roman" w:cs="Times New Roman"/>
+          <w:sz w:val="24"/>
+          <w:szCs w:val="24"/>
+          <w:lang w:eastAsia="ja-JP"/>
+        </w:rPr>
+        <w:t>2</w:t>
+      </w:r>
+      <w:r>
+        <w:rPr>
+          <w:rFonts w:ascii="Times New Roman" w:eastAsia="Times New Roman" w:hAnsi="Times New Roman" w:cs="Times New Roman"/>
+          <w:sz w:val="24"/>
+          <w:szCs w:val="24"/>
+          <w:lang w:val="en-DK" w:eastAsia="ja-JP"/>
+        </w:rPr>
+        <w:t>].value</w:t>
+      </w:r>
+    </w:p>
+    <w:p>
+      <w:pPr>
+        <w:spacing w:after="0" w:line="240" w:lineRule="auto"/>
+        <w:rPr>
+          <w:rFonts w:ascii="Times New Roman" w:eastAsia="Times New Roman" w:hAnsi="Times New Roman" w:cs="Times New Roman"/>
+          <w:sz w:val="24"/>
+          <w:szCs w:val="24"/>
+          <w:lang w:val="en-DK" w:eastAsia="ja-JP"/>
+        </w:rPr>
+      </w:pPr>
+      <w:r>
+        <w:rPr>
+          <w:rFonts w:ascii="Times New Roman" w:eastAsia="Times New Roman" w:hAnsi="Times New Roman" w:cs="Times New Roman"/>
+          <w:sz w:val="24"/>
+          <w:szCs w:val="24"/>
+          <w:lang w:val="en-DK" w:eastAsia="ja-JP"/>
+        </w:rPr>
+        <w:t>posts.items[0].fields.richText.content[2].content[0].content[0].content[</w:t>
+      </w:r>
+      <w:r>
+        <w:rPr>
+          <w:rFonts w:ascii="Times New Roman" w:eastAsia="Times New Roman" w:hAnsi="Times New Roman" w:cs="Times New Roman"/>
+          <w:sz w:val="24"/>
+          <w:szCs w:val="24"/>
+          <w:lang w:eastAsia="ja-JP"/>
+        </w:rPr>
+        <w:t>3</w:t>
+      </w:r>
+      <w:r>
+        <w:rPr>
+          <w:rFonts w:ascii="Times New Roman" w:eastAsia="Times New Roman" w:hAnsi="Times New Roman" w:cs="Times New Roman"/>
+          <w:sz w:val="24"/>
+          <w:szCs w:val="24"/>
+          <w:lang w:val="en-DK" w:eastAsia="ja-JP"/>
+        </w:rPr>
+        <w:t>].value</w:t>
+      </w:r>
+    </w:p>
+    <w:p>
+      <w:pPr>
+        <w:spacing w:after="0" w:line="240" w:lineRule="auto"/>
+        <w:rPr>
+          <w:rFonts w:ascii="Times New Roman" w:eastAsia="Times New Roman" w:hAnsi="Times New Roman" w:cs="Times New Roman"/>
+          <w:sz w:val="24"/>
+          <w:szCs w:val="24"/>
+          <w:lang w:val="en-DK" w:eastAsia="ja-JP"/>
+        </w:rPr>
+      </w:pPr>
+      <w:r>
+        <w:rPr>
+          <w:rFonts w:ascii="Times New Roman" w:eastAsia="Times New Roman" w:hAnsi="Times New Roman" w:cs="Times New Roman"/>
+          <w:sz w:val="24"/>
+          <w:szCs w:val="24"/>
+          <w:lang w:val="en-DK" w:eastAsia="ja-JP"/>
+        </w:rPr>
+        <w:t>posts.items[0].fields.richText.content[2].content[0].content[0].content[</w:t>
+      </w:r>
+      <w:r>
+        <w:rPr>
+          <w:rFonts w:ascii="Times New Roman" w:eastAsia="Times New Roman" w:hAnsi="Times New Roman" w:cs="Times New Roman"/>
+          <w:sz w:val="24"/>
+          <w:szCs w:val="24"/>
+          <w:lang w:eastAsia="ja-JP"/>
+        </w:rPr>
+        <w:t>4</w:t>
+      </w:r>
+      <w:r>
+        <w:rPr>
+          <w:rFonts w:ascii="Times New Roman" w:eastAsia="Times New Roman" w:hAnsi="Times New Roman" w:cs="Times New Roman"/>
+          <w:sz w:val="24"/>
+          <w:szCs w:val="24"/>
+          <w:lang w:val="en-DK" w:eastAsia="ja-JP"/>
+        </w:rPr>
+        <w:t>].value</w:t>
+      </w:r>
+    </w:p>
+    <w:p>
+      <w:pPr>
+        <w:spacing w:after="0" w:line="240" w:lineRule="auto"/>
+        <w:rPr>
+          <w:rFonts w:ascii="Times New Roman" w:eastAsia="Times New Roman" w:hAnsi="Times New Roman" w:cs="Times New Roman"/>
+          <w:sz w:val="24"/>
+          <w:szCs w:val="24"/>
+          <w:lang w:val="en-DK" w:eastAsia="ja-JP"/>
+        </w:rPr>
+      </w:pPr>
+    </w:p>
+    <w:p>
+      <w:pPr>
+        <w:spacing w:after="0" w:line="240" w:lineRule="auto"/>
+        <w:rPr>
+          <w:rFonts w:ascii="Times New Roman" w:eastAsia="Times New Roman" w:hAnsi="Times New Roman" w:cs="Times New Roman"/>
+          <w:sz w:val="24"/>
+          <w:szCs w:val="24"/>
+          <w:lang w:val="en-DK" w:eastAsia="ja-JP"/>
+        </w:rPr>
+      </w:pPr>
+    </w:p>
+    <w:p>
+      <w:pPr>
+        <w:pStyle w:val="css-1eg5fk0"/>
+        <w:numPr>
+          <w:ilvl w:val="0"/>
+          <w:numId w:val="11"/>
+        </w:numPr>
+      </w:pPr>
+      <w:r>
+        <w:t>Osaka</w:t>
+      </w:r>
+    </w:p>
+    <w:p>
+      <w:pPr>
+        <w:pStyle w:val="css-1eg5fk0"/>
+        <w:numPr>
+          <w:ilvl w:val="0"/>
+          <w:numId w:val="11"/>
+        </w:numPr>
+      </w:pPr>
+      <w:r>
+        <w:rPr>
+          <w:rFonts w:ascii="MS Mincho" w:eastAsia="MS Mincho" w:hAnsi="MS Mincho" w:cs="MS Mincho" w:hint="eastAsia"/>
+        </w:rPr>
+        <w:t>名古屋</w:t>
+      </w:r>
+    </w:p>
+    <w:p>
+      <w:pPr>
+        <w:pStyle w:val="css-1eg5fk0"/>
+        <w:numPr>
+          <w:ilvl w:val="0"/>
+          <w:numId w:val="11"/>
+        </w:numPr>
+      </w:pPr>
+      <w:r>
+        <w:rPr>
+          <w:rFonts w:ascii="MS Mincho" w:eastAsia="MS Mincho" w:hAnsi="MS Mincho" w:cs="MS Mincho" w:hint="eastAsia"/>
+        </w:rPr>
+        <w:t>東京</w:t>
+      </w:r>
+    </w:p>
+    <w:p>
+      <w:pPr>
+        <w:pStyle w:val="css-1eg5fk0"/>
+        <w:numPr>
+          <w:ilvl w:val="0"/>
+          <w:numId w:val="12"/>
+        </w:numPr>
+      </w:pPr>
+      <w:r>
+        <w:t>Mr. Inaoka</w:t>
+      </w:r>
+    </w:p>
+    <w:p>
+      <w:pPr>
+        <w:pStyle w:val="css-1eg5fk0"/>
+        <w:numPr>
+          <w:ilvl w:val="0"/>
+          <w:numId w:val="12"/>
+        </w:numPr>
+      </w:pPr>
+      <w:r>
+        <w:t>Ms. Fujit</w:t>
+      </w:r>
+    </w:p>
+    <w:p>
+      <w:pPr>
+        <w:spacing w:after="0" w:line="240" w:lineRule="auto"/>
+        <w:rPr>
+          <w:rFonts w:ascii="Times New Roman" w:eastAsia="Times New Roman" w:hAnsi="Times New Roman" w:cs="Times New Roman"/>
+          <w:sz w:val="24"/>
+          <w:szCs w:val="24"/>
+          <w:lang w:val="en-DK" w:eastAsia="ja-JP"/>
+        </w:rPr>
+      </w:pPr>
+      <w:r>
+        <w:rPr>
+          <w:rFonts w:ascii="Times New Roman" w:eastAsia="Times New Roman" w:hAnsi="Times New Roman" w:cs="Times New Roman"/>
+          <w:sz w:val="24"/>
+          <w:szCs w:val="24"/>
+          <w:lang w:val="en-DK" w:eastAsia="ja-JP"/>
+        </w:rPr>
+        <w:t>posts.items[0].fields.richText.content[2].content[0].content[0].content[0].value</w:t>
+      </w:r>
+    </w:p>
+    <w:p>
+      <w:pPr>
+        <w:spacing w:after="0" w:line="240" w:lineRule="auto"/>
+        <w:rPr>
+          <w:rFonts w:ascii="Times New Roman" w:eastAsia="Times New Roman" w:hAnsi="Times New Roman" w:cs="Times New Roman"/>
+          <w:sz w:val="24"/>
+          <w:szCs w:val="24"/>
+          <w:lang w:val="en-DK" w:eastAsia="ja-JP"/>
+        </w:rPr>
+      </w:pPr>
+      <w:r>
+        <w:rPr>
+          <w:rFonts w:ascii="Times New Roman" w:eastAsia="Times New Roman" w:hAnsi="Times New Roman" w:cs="Times New Roman"/>
+          <w:sz w:val="24"/>
+          <w:szCs w:val="24"/>
+          <w:lang w:val="en-DK" w:eastAsia="ja-JP"/>
+        </w:rPr>
+        <w:t>posts.items[0].fields.richText.content[2].content[</w:t>
+      </w:r>
+      <w:r>
+        <w:rPr>
+          <w:rFonts w:ascii="Times New Roman" w:eastAsia="Times New Roman" w:hAnsi="Times New Roman" w:cs="Times New Roman"/>
+          <w:sz w:val="24"/>
+          <w:szCs w:val="24"/>
+          <w:lang w:eastAsia="ja-JP"/>
+        </w:rPr>
+        <w:t>1</w:t>
+      </w:r>
+      <w:r>
+        <w:rPr>
+          <w:rFonts w:ascii="Times New Roman" w:eastAsia="Times New Roman" w:hAnsi="Times New Roman" w:cs="Times New Roman"/>
+          <w:sz w:val="24"/>
+          <w:szCs w:val="24"/>
+          <w:lang w:val="en-DK" w:eastAsia="ja-JP"/>
+        </w:rPr>
+        <w:t>].content[0].content[</w:t>
+      </w:r>
+      <w:r>
+        <w:rPr>
+          <w:rFonts w:ascii="Times New Roman" w:eastAsia="Times New Roman" w:hAnsi="Times New Roman" w:cs="Times New Roman"/>
+          <w:sz w:val="24"/>
+          <w:szCs w:val="24"/>
+          <w:lang w:eastAsia="ja-JP"/>
+        </w:rPr>
+        <w:t>1</w:t>
+      </w:r>
+      <w:r>
+        <w:rPr>
+          <w:rFonts w:ascii="Times New Roman" w:eastAsia="Times New Roman" w:hAnsi="Times New Roman" w:cs="Times New Roman"/>
+          <w:sz w:val="24"/>
+          <w:szCs w:val="24"/>
+          <w:lang w:val="en-DK" w:eastAsia="ja-JP"/>
+        </w:rPr>
+        <w:t>].value</w:t>
+      </w:r>
+    </w:p>
+    <w:p>
+      <w:pPr>
+        <w:spacing w:after="0" w:line="240" w:lineRule="auto"/>
+        <w:rPr>
+          <w:rFonts w:ascii="Times New Roman" w:eastAsia="Times New Roman" w:hAnsi="Times New Roman" w:cs="Times New Roman"/>
+          <w:sz w:val="24"/>
+          <w:szCs w:val="24"/>
+          <w:lang w:val="en-DK" w:eastAsia="ja-JP"/>
+        </w:rPr>
+      </w:pPr>
+      <w:r>
+        <w:rPr>
+          <w:rFonts w:ascii="Times New Roman" w:eastAsia="Times New Roman" w:hAnsi="Times New Roman" w:cs="Times New Roman"/>
+          <w:sz w:val="24"/>
+          <w:szCs w:val="24"/>
+          <w:lang w:val="en-DK" w:eastAsia="ja-JP"/>
+        </w:rPr>
+        <w:t>posts.items[0].fields.richText.content[2].content[</w:t>
+      </w:r>
+      <w:r>
+        <w:rPr>
+          <w:rFonts w:ascii="Times New Roman" w:eastAsia="Times New Roman" w:hAnsi="Times New Roman" w:cs="Times New Roman"/>
+          <w:sz w:val="24"/>
+          <w:szCs w:val="24"/>
+          <w:lang w:eastAsia="ja-JP"/>
+        </w:rPr>
+        <w:t>2</w:t>
+      </w:r>
+      <w:r>
+        <w:rPr>
+          <w:rFonts w:ascii="Times New Roman" w:eastAsia="Times New Roman" w:hAnsi="Times New Roman" w:cs="Times New Roman"/>
+          <w:sz w:val="24"/>
+          <w:szCs w:val="24"/>
+          <w:lang w:val="en-DK" w:eastAsia="ja-JP"/>
+        </w:rPr>
+        <w:t>].content[0].content[</w:t>
+      </w:r>
+      <w:r>
+        <w:rPr>
+          <w:rFonts w:ascii="Times New Roman" w:eastAsia="Times New Roman" w:hAnsi="Times New Roman" w:cs="Times New Roman"/>
+          <w:sz w:val="24"/>
+          <w:szCs w:val="24"/>
+          <w:lang w:eastAsia="ja-JP"/>
+        </w:rPr>
+        <w:t>2</w:t>
+      </w:r>
+      <w:r>
+        <w:rPr>
+          <w:rFonts w:ascii="Times New Roman" w:eastAsia="Times New Roman" w:hAnsi="Times New Roman" w:cs="Times New Roman"/>
+          <w:sz w:val="24"/>
+          <w:szCs w:val="24"/>
+          <w:lang w:val="en-DK" w:eastAsia="ja-JP"/>
+        </w:rPr>
+        <w:t>].value</w:t>
+      </w:r>
+    </w:p>
+    <w:p>
+      <w:pPr>
+        <w:spacing w:after="0" w:line="240" w:lineRule="auto"/>
+        <w:rPr>
+          <w:rFonts w:ascii="Times New Roman" w:eastAsia="Times New Roman" w:hAnsi="Times New Roman" w:cs="Times New Roman"/>
+          <w:sz w:val="24"/>
+          <w:szCs w:val="24"/>
+          <w:lang w:val="en-DK" w:eastAsia="ja-JP"/>
+        </w:rPr>
+      </w:pPr>
+      <w:r>
+        <w:rPr>
+          <w:rFonts w:ascii="Times New Roman" w:eastAsia="Times New Roman" w:hAnsi="Times New Roman" w:cs="Times New Roman"/>
+          <w:sz w:val="24"/>
+          <w:szCs w:val="24"/>
+          <w:lang w:val="en-DK" w:eastAsia="ja-JP"/>
+        </w:rPr>
+        <w:t>posts.items[0].fields.richText.content[</w:t>
+      </w:r>
+      <w:r>
+        <w:rPr>
+          <w:rFonts w:ascii="Times New Roman" w:eastAsia="Times New Roman" w:hAnsi="Times New Roman" w:cs="Times New Roman"/>
+          <w:sz w:val="24"/>
+          <w:szCs w:val="24"/>
+          <w:lang w:eastAsia="ja-JP"/>
+        </w:rPr>
+        <w:t>2</w:t>
+      </w:r>
+      <w:r>
+        <w:rPr>
+          <w:rFonts w:ascii="Times New Roman" w:eastAsia="Times New Roman" w:hAnsi="Times New Roman" w:cs="Times New Roman"/>
+          <w:sz w:val="24"/>
+          <w:szCs w:val="24"/>
+          <w:lang w:val="en-DK" w:eastAsia="ja-JP"/>
+        </w:rPr>
+        <w:t>].content[</w:t>
+      </w:r>
+      <w:r>
+        <w:rPr>
+          <w:rFonts w:ascii="Times New Roman" w:eastAsia="Times New Roman" w:hAnsi="Times New Roman" w:cs="Times New Roman"/>
+          <w:sz w:val="24"/>
+          <w:szCs w:val="24"/>
+          <w:lang w:eastAsia="ja-JP"/>
+        </w:rPr>
+        <w:t>3</w:t>
+      </w:r>
+      <w:r>
+        <w:rPr>
+          <w:rFonts w:ascii="Times New Roman" w:eastAsia="Times New Roman" w:hAnsi="Times New Roman" w:cs="Times New Roman"/>
+          <w:sz w:val="24"/>
+          <w:szCs w:val="24"/>
+          <w:lang w:val="en-DK" w:eastAsia="ja-JP"/>
+        </w:rPr>
+        <w:t>].content[0].content[0].value</w:t>
+      </w:r>
+    </w:p>
+    <w:p>
+      <w:pPr>
+        <w:spacing w:after="0" w:line="240" w:lineRule="auto"/>
+        <w:rPr>
+          <w:rFonts w:ascii="Times New Roman" w:eastAsia="Times New Roman" w:hAnsi="Times New Roman" w:cs="Times New Roman"/>
+          <w:sz w:val="24"/>
+          <w:szCs w:val="24"/>
+          <w:lang w:val="en-DK" w:eastAsia="ja-JP"/>
+        </w:rPr>
+      </w:pPr>
+      <w:r>
+        <w:rPr>
+          <w:rFonts w:ascii="Times New Roman" w:eastAsia="Times New Roman" w:hAnsi="Times New Roman" w:cs="Times New Roman"/>
+          <w:sz w:val="24"/>
+          <w:szCs w:val="24"/>
+          <w:lang w:val="en-DK" w:eastAsia="ja-JP"/>
+        </w:rPr>
+        <w:t>posts.items[0].fields.richText.content[</w:t>
+      </w:r>
+      <w:r>
+        <w:rPr>
+          <w:rFonts w:ascii="Times New Roman" w:eastAsia="Times New Roman" w:hAnsi="Times New Roman" w:cs="Times New Roman"/>
+          <w:sz w:val="24"/>
+          <w:szCs w:val="24"/>
+          <w:lang w:eastAsia="ja-JP"/>
+        </w:rPr>
+        <w:t>2</w:t>
+      </w:r>
+      <w:r>
+        <w:rPr>
+          <w:rFonts w:ascii="Times New Roman" w:eastAsia="Times New Roman" w:hAnsi="Times New Roman" w:cs="Times New Roman"/>
+          <w:sz w:val="24"/>
+          <w:szCs w:val="24"/>
+          <w:lang w:val="en-DK" w:eastAsia="ja-JP"/>
+        </w:rPr>
+        <w:t>].content[</w:t>
+      </w:r>
+      <w:r>
+        <w:rPr>
+          <w:rFonts w:ascii="Times New Roman" w:eastAsia="Times New Roman" w:hAnsi="Times New Roman" w:cs="Times New Roman"/>
+          <w:sz w:val="24"/>
+          <w:szCs w:val="24"/>
+          <w:lang w:eastAsia="ja-JP"/>
+        </w:rPr>
+        <w:t>4</w:t>
+      </w:r>
+      <w:r>
+        <w:rPr>
+          <w:rFonts w:ascii="Times New Roman" w:eastAsia="Times New Roman" w:hAnsi="Times New Roman" w:cs="Times New Roman"/>
+          <w:sz w:val="24"/>
+          <w:szCs w:val="24"/>
+          <w:lang w:val="en-DK" w:eastAsia="ja-JP"/>
+        </w:rPr>
+        <w:t>].content[0].content[</w:t>
+      </w:r>
+      <w:r>
+        <w:rPr>
+          <w:rFonts w:ascii="Times New Roman" w:eastAsia="Times New Roman" w:hAnsi="Times New Roman" w:cs="Times New Roman"/>
+          <w:sz w:val="24"/>
+          <w:szCs w:val="24"/>
+          <w:lang w:eastAsia="ja-JP"/>
+        </w:rPr>
+        <w:t>1</w:t>
+      </w:r>
+      <w:r>
+        <w:rPr>
+          <w:rFonts w:ascii="Times New Roman" w:eastAsia="Times New Roman" w:hAnsi="Times New Roman" w:cs="Times New Roman"/>
+          <w:sz w:val="24"/>
+          <w:szCs w:val="24"/>
+          <w:lang w:val="en-DK" w:eastAsia="ja-JP"/>
+        </w:rPr>
+        <w:t>].value</w:t>
+      </w:r>
+    </w:p>
+    <w:p>
+      <w:pPr>
+        <w:spacing w:after="0" w:line="240" w:lineRule="auto"/>
+        <w:rPr>
+          <w:rFonts w:ascii="Times New Roman" w:eastAsia="Times New Roman" w:hAnsi="Times New Roman" w:cs="Times New Roman"/>
+          <w:sz w:val="24"/>
+          <w:szCs w:val="24"/>
+          <w:lang w:val="en-DK" w:eastAsia="ja-JP"/>
+        </w:rPr>
+      </w:pPr>
+    </w:p>
+    <w:p>
+      <w:pPr>
+        <w:spacing w:after="0" w:line="240" w:lineRule="auto"/>
+        <w:rPr>
+          <w:rFonts w:ascii="Times New Roman" w:eastAsia="Times New Roman" w:hAnsi="Times New Roman" w:cs="Times New Roman"/>
+          <w:sz w:val="24"/>
+          <w:szCs w:val="24"/>
+          <w:lang w:val="en-DK" w:eastAsia="ja-JP"/>
+        </w:rPr>
+      </w:pPr>
+    </w:p>
+    <w:p>
+      <w:pPr>
+        <w:spacing w:after="0" w:line="240" w:lineRule="auto"/>
+        <w:rPr>
+          <w:rFonts w:ascii="Times New Roman" w:eastAsia="Times New Roman" w:hAnsi="Times New Roman" w:cs="Times New Roman"/>
+          <w:sz w:val="24"/>
+          <w:szCs w:val="24"/>
+          <w:lang w:val="en-DK" w:eastAsia="ja-JP"/>
+        </w:rPr>
+      </w:pPr>
+      <w:r>
+        <w:rPr>
+          <w:rFonts w:ascii="Times New Roman" w:eastAsia="Times New Roman" w:hAnsi="Symbol" w:cs="Times New Roman"/>
+          <w:sz w:val="24"/>
+          <w:szCs w:val="24"/>
+          <w:lang w:eastAsia="ja-JP"/>
+        </w:rPr>
+        <w:t>1.</w:t>
+      </w:r>
+      <w:r>
+        <w:rPr>
+          <w:rFonts w:ascii="Times New Roman" w:eastAsia="Times New Roman" w:hAnsi="Times New Roman" w:cs="Times New Roman"/>
+          <w:sz w:val="24"/>
+          <w:szCs w:val="24"/>
+          <w:lang w:val="en-DK" w:eastAsia="ja-JP"/>
+        </w:rPr>
+        <w:t xml:space="preserve">  Osaka</w:t>
+      </w:r>
+    </w:p>
+    <w:p>
+      <w:pPr>
+        <w:spacing w:after="0" w:line="240" w:lineRule="auto"/>
+        <w:rPr>
+          <w:rFonts w:ascii="Times New Roman" w:eastAsia="Times New Roman" w:hAnsi="Times New Roman" w:cs="Times New Roman"/>
+          <w:sz w:val="24"/>
+          <w:szCs w:val="24"/>
+          <w:lang w:val="en-DK" w:eastAsia="ja-JP"/>
+        </w:rPr>
+      </w:pPr>
+      <w:r>
+        <w:rPr>
+          <w:rFonts w:ascii="Times New Roman" w:eastAsia="Times New Roman" w:hAnsi="Symbol" w:cs="Times New Roman"/>
+          <w:sz w:val="24"/>
+          <w:szCs w:val="24"/>
+          <w:lang w:eastAsia="ja-JP"/>
+        </w:rPr>
+        <w:t>2.</w:t>
+      </w:r>
+      <w:r>
+        <w:rPr>
+          <w:rFonts w:ascii="Times New Roman" w:eastAsia="Times New Roman" w:hAnsi="Times New Roman" w:cs="Times New Roman"/>
+          <w:sz w:val="24"/>
+          <w:szCs w:val="24"/>
+          <w:lang w:val="en-DK" w:eastAsia="ja-JP"/>
+        </w:rPr>
+        <w:t xml:space="preserve">  </w:t>
+      </w:r>
+      <w:r>
+        <w:rPr>
+          <w:rFonts w:ascii="MS Mincho" w:eastAsia="MS Mincho" w:hAnsi="MS Mincho" w:cs="MS Mincho" w:hint="eastAsia"/>
+          <w:sz w:val="24"/>
+          <w:szCs w:val="24"/>
+          <w:lang w:val="en-DK" w:eastAsia="ja-JP"/>
+        </w:rPr>
+        <w:t>名古</w:t>
+      </w:r>
+      <w:r>
+        <w:rPr>
+          <w:rFonts w:ascii="MS Mincho" w:eastAsia="MS Mincho" w:hAnsi="MS Mincho" w:cs="MS Mincho"/>
+          <w:sz w:val="24"/>
+          <w:szCs w:val="24"/>
+          <w:lang w:val="en-DK" w:eastAsia="ja-JP"/>
+        </w:rPr>
+        <w:t>屋</w:t>
+      </w:r>
+    </w:p>
+    <w:p>
+      <w:pPr>
+        <w:spacing w:after="0" w:line="240" w:lineRule="auto"/>
+        <w:rPr>
+          <w:rFonts w:ascii="Times New Roman" w:eastAsia="Times New Roman" w:hAnsi="Times New Roman" w:cs="Times New Roman"/>
+          <w:sz w:val="24"/>
+          <w:szCs w:val="24"/>
+          <w:lang w:val="en-DK" w:eastAsia="ja-JP"/>
+        </w:rPr>
+      </w:pPr>
+      <w:r>
+        <w:rPr>
+          <w:rFonts w:ascii="Times New Roman" w:eastAsia="Times New Roman" w:hAnsi="Symbol" w:cs="Times New Roman"/>
+          <w:sz w:val="24"/>
+          <w:szCs w:val="24"/>
+          <w:lang w:eastAsia="ja-JP"/>
+        </w:rPr>
+        <w:t>3.</w:t>
+      </w:r>
+      <w:r>
+        <w:rPr>
+          <w:rFonts w:ascii="Times New Roman" w:eastAsia="Times New Roman" w:hAnsi="Times New Roman" w:cs="Times New Roman"/>
+          <w:sz w:val="24"/>
+          <w:szCs w:val="24"/>
+          <w:lang w:val="en-DK" w:eastAsia="ja-JP"/>
+        </w:rPr>
+        <w:t xml:space="preserve">  </w:t>
+      </w:r>
+      <w:r>
+        <w:rPr>
+          <w:rFonts w:ascii="MS Mincho" w:eastAsia="MS Mincho" w:hAnsi="MS Mincho" w:cs="MS Mincho" w:hint="eastAsia"/>
+          <w:sz w:val="24"/>
+          <w:szCs w:val="24"/>
+          <w:lang w:val="en-DK" w:eastAsia="ja-JP"/>
+        </w:rPr>
+        <w:t>東</w:t>
+      </w:r>
+      <w:r>
+        <w:rPr>
+          <w:rFonts w:ascii="MS Mincho" w:eastAsia="MS Mincho" w:hAnsi="MS Mincho" w:cs="MS Mincho"/>
+          <w:sz w:val="24"/>
+          <w:szCs w:val="24"/>
+          <w:lang w:val="en-DK" w:eastAsia="ja-JP"/>
+        </w:rPr>
+        <w:t>京</w:t>
+      </w:r>
+    </w:p>
+    <w:p>
+      <w:pPr>
+        <w:spacing w:after="0" w:line="240" w:lineRule="auto"/>
+        <w:rPr>
+          <w:rFonts w:ascii="Times New Roman" w:eastAsia="Times New Roman" w:hAnsi="Times New Roman" w:cs="Times New Roman"/>
+          <w:sz w:val="24"/>
+          <w:szCs w:val="24"/>
+          <w:lang w:val="en-DK" w:eastAsia="ja-JP"/>
+        </w:rPr>
+      </w:pPr>
+      <w:r>
+        <w:rPr>
+          <w:rFonts w:ascii="Times New Roman" w:eastAsia="Times New Roman" w:hAnsi="Symbol" w:cs="Times New Roman"/>
+          <w:sz w:val="24"/>
+          <w:szCs w:val="24"/>
+          <w:lang w:eastAsia="ja-JP"/>
+        </w:rPr>
+        <w:t>4.</w:t>
+      </w:r>
+      <w:r>
+        <w:rPr>
+          <w:rFonts w:ascii="Times New Roman" w:eastAsia="Times New Roman" w:hAnsi="Times New Roman" w:cs="Times New Roman"/>
+          <w:sz w:val="24"/>
+          <w:szCs w:val="24"/>
+          <w:lang w:val="en-DK" w:eastAsia="ja-JP"/>
+        </w:rPr>
+        <w:t xml:space="preserve">  Mr. Inaoka</w:t>
+      </w:r>
+    </w:p>
+    <w:p>
+      <w:pPr>
+        <w:spacing w:after="0" w:line="240" w:lineRule="auto"/>
+        <w:rPr>
+          <w:rFonts w:ascii="Times New Roman" w:eastAsia="Times New Roman" w:hAnsi="Times New Roman" w:cs="Times New Roman"/>
+          <w:sz w:val="24"/>
+          <w:szCs w:val="24"/>
+          <w:lang w:val="en-DK" w:eastAsia="ja-JP"/>
+        </w:rPr>
+      </w:pPr>
+      <w:r>
+        <w:rPr>
+          <w:rFonts w:ascii="Times New Roman" w:eastAsia="Times New Roman" w:hAnsi="Symbol" w:cs="Times New Roman"/>
+          <w:sz w:val="24"/>
+          <w:szCs w:val="24"/>
+          <w:lang w:eastAsia="ja-JP"/>
+        </w:rPr>
+        <w:t>5.</w:t>
+      </w:r>
+      <w:r>
+        <w:rPr>
+          <w:rFonts w:ascii="Times New Roman" w:eastAsia="Times New Roman" w:hAnsi="Times New Roman" w:cs="Times New Roman"/>
+          <w:sz w:val="24"/>
+          <w:szCs w:val="24"/>
+          <w:lang w:val="en-DK" w:eastAsia="ja-JP"/>
+        </w:rPr>
+        <w:t xml:space="preserve">  Ms. Fujita</w:t>
+      </w:r>
+    </w:p>
+    <w:p>
+      <w:pPr>
+        <w:spacing w:after="0" w:line="240" w:lineRule="auto"/>
+        <w:rPr>
+          <w:rFonts w:ascii="Times New Roman" w:eastAsia="Times New Roman" w:hAnsi="Times New Roman" w:cs="Times New Roman"/>
+          <w:sz w:val="24"/>
+          <w:szCs w:val="24"/>
+          <w:lang w:val="en-DK" w:eastAsia="ja-JP"/>
+        </w:rPr>
+      </w:pPr>
+    </w:p>
+    <w:p>
+      <w:pPr>
+        <w:spacing w:after="0" w:line="240" w:lineRule="auto"/>
+        <w:rPr>
+          <w:rFonts w:ascii="Times New Roman" w:eastAsia="Times New Roman" w:hAnsi="Times New Roman" w:cs="Times New Roman"/>
+          <w:sz w:val="24"/>
+          <w:szCs w:val="24"/>
+          <w:lang w:val="en-DK" w:eastAsia="ja-JP"/>
+        </w:rPr>
+      </w:pPr>
+    </w:p>
+    <w:p>
+      <w:pPr>
+        <w:spacing w:after="0" w:line="240" w:lineRule="auto"/>
+        <w:rPr>
+          <w:rFonts w:ascii="Times New Roman" w:eastAsia="Times New Roman" w:hAnsi="Times New Roman" w:cs="Times New Roman"/>
+          <w:sz w:val="24"/>
+          <w:szCs w:val="24"/>
+          <w:lang w:val="en-DK" w:eastAsia="ja-JP"/>
+        </w:rPr>
+      </w:pPr>
+      <w:r>
+        <w:rPr>
+          <w:rFonts w:ascii="Times New Roman" w:eastAsia="Times New Roman" w:hAnsi="Times New Roman" w:cs="Times New Roman"/>
+          <w:sz w:val="24"/>
+          <w:szCs w:val="24"/>
+          <w:lang w:val="en-DK" w:eastAsia="ja-JP"/>
+        </w:rPr>
+        <w:t>posts.items[0].fields.richText.content[2].content[0].content[0].content[0].value</w:t>
+      </w:r>
+    </w:p>
+    <w:p>
+      <w:pPr>
+        <w:spacing w:after="0" w:line="240" w:lineRule="auto"/>
+        <w:rPr>
+          <w:rFonts w:ascii="Times New Roman" w:eastAsia="Times New Roman" w:hAnsi="Times New Roman" w:cs="Times New Roman"/>
+          <w:sz w:val="24"/>
+          <w:szCs w:val="24"/>
+          <w:lang w:val="en-DK" w:eastAsia="ja-JP"/>
+        </w:rPr>
+      </w:pPr>
+      <w:r>
+        <w:rPr>
+          <w:rFonts w:ascii="Times New Roman" w:eastAsia="Times New Roman" w:hAnsi="Times New Roman" w:cs="Times New Roman"/>
+          <w:sz w:val="24"/>
+          <w:szCs w:val="24"/>
+          <w:lang w:val="en-DK" w:eastAsia="ja-JP"/>
+        </w:rPr>
+        <w:t>posts.items[0].fields.richText.content[2].content[</w:t>
+      </w:r>
+      <w:r>
+        <w:rPr>
+          <w:rFonts w:ascii="Times New Roman" w:eastAsia="Times New Roman" w:hAnsi="Times New Roman" w:cs="Times New Roman"/>
+          <w:sz w:val="24"/>
+          <w:szCs w:val="24"/>
+          <w:lang w:eastAsia="ja-JP"/>
+        </w:rPr>
+        <w:t>1</w:t>
+      </w:r>
+      <w:r>
+        <w:rPr>
+          <w:rFonts w:ascii="Times New Roman" w:eastAsia="Times New Roman" w:hAnsi="Times New Roman" w:cs="Times New Roman"/>
+          <w:sz w:val="24"/>
+          <w:szCs w:val="24"/>
+          <w:lang w:val="en-DK" w:eastAsia="ja-JP"/>
+        </w:rPr>
+        <w:t>].content[0].content[</w:t>
+      </w:r>
+      <w:r>
+        <w:rPr>
+          <w:rFonts w:ascii="Times New Roman" w:eastAsia="Times New Roman" w:hAnsi="Times New Roman" w:cs="Times New Roman"/>
+          <w:sz w:val="24"/>
+          <w:szCs w:val="24"/>
+          <w:lang w:eastAsia="ja-JP"/>
+        </w:rPr>
+        <w:t>1</w:t>
+      </w:r>
+      <w:r>
+        <w:rPr>
+          <w:rFonts w:ascii="Times New Roman" w:eastAsia="Times New Roman" w:hAnsi="Times New Roman" w:cs="Times New Roman"/>
+          <w:sz w:val="24"/>
+          <w:szCs w:val="24"/>
+          <w:lang w:val="en-DK" w:eastAsia="ja-JP"/>
+        </w:rPr>
+        <w:t>].value</w:t>
+      </w:r>
+    </w:p>
+    <w:p>
+      <w:pPr>
+        <w:spacing w:after="0" w:line="240" w:lineRule="auto"/>
+        <w:rPr>
+          <w:rFonts w:ascii="Times New Roman" w:eastAsia="Times New Roman" w:hAnsi="Times New Roman" w:cs="Times New Roman"/>
+          <w:sz w:val="24"/>
+          <w:szCs w:val="24"/>
+          <w:lang w:val="en-DK" w:eastAsia="ja-JP"/>
+        </w:rPr>
+      </w:pPr>
+      <w:r>
+        <w:rPr>
+          <w:rFonts w:ascii="Times New Roman" w:eastAsia="Times New Roman" w:hAnsi="Times New Roman" w:cs="Times New Roman"/>
+          <w:sz w:val="24"/>
+          <w:szCs w:val="24"/>
+          <w:lang w:val="en-DK" w:eastAsia="ja-JP"/>
+        </w:rPr>
+        <w:t>posts.items[0].fields.richText.content[2].content[</w:t>
+      </w:r>
+      <w:r>
+        <w:rPr>
+          <w:rFonts w:ascii="Times New Roman" w:eastAsia="Times New Roman" w:hAnsi="Times New Roman" w:cs="Times New Roman"/>
+          <w:sz w:val="24"/>
+          <w:szCs w:val="24"/>
+          <w:lang w:eastAsia="ja-JP"/>
+        </w:rPr>
+        <w:t>2</w:t>
+      </w:r>
+      <w:r>
+        <w:rPr>
+          <w:rFonts w:ascii="Times New Roman" w:eastAsia="Times New Roman" w:hAnsi="Times New Roman" w:cs="Times New Roman"/>
+          <w:sz w:val="24"/>
+          <w:szCs w:val="24"/>
+          <w:lang w:val="en-DK" w:eastAsia="ja-JP"/>
+        </w:rPr>
+        <w:t>].content[0].content[</w:t>
+      </w:r>
+      <w:r>
+        <w:rPr>
+          <w:rFonts w:ascii="Times New Roman" w:eastAsia="Times New Roman" w:hAnsi="Times New Roman" w:cs="Times New Roman"/>
+          <w:sz w:val="24"/>
+          <w:szCs w:val="24"/>
+          <w:lang w:eastAsia="ja-JP"/>
+        </w:rPr>
+        <w:t>2</w:t>
+      </w:r>
+      <w:r>
+        <w:rPr>
+          <w:rFonts w:ascii="Times New Roman" w:eastAsia="Times New Roman" w:hAnsi="Times New Roman" w:cs="Times New Roman"/>
+          <w:sz w:val="24"/>
+          <w:szCs w:val="24"/>
+          <w:lang w:val="en-DK" w:eastAsia="ja-JP"/>
+        </w:rPr>
+        <w:t>].value</w:t>
+      </w:r>
+    </w:p>
+    <w:p>
+      <w:pPr>
+        <w:spacing w:after="0" w:line="240" w:lineRule="auto"/>
+        <w:rPr>
+          <w:rFonts w:ascii="Times New Roman" w:eastAsia="Times New Roman" w:hAnsi="Times New Roman" w:cs="Times New Roman"/>
+          <w:sz w:val="24"/>
+          <w:szCs w:val="24"/>
+          <w:lang w:val="en-DK" w:eastAsia="ja-JP"/>
+        </w:rPr>
+      </w:pPr>
+      <w:r>
+        <w:rPr>
+          <w:rFonts w:ascii="Times New Roman" w:eastAsia="Times New Roman" w:hAnsi="Times New Roman" w:cs="Times New Roman"/>
+          <w:sz w:val="24"/>
+          <w:szCs w:val="24"/>
+          <w:lang w:val="en-DK" w:eastAsia="ja-JP"/>
+        </w:rPr>
+        <w:t>posts.items[0].fields.richText.content[</w:t>
+      </w:r>
+      <w:r>
+        <w:rPr>
+          <w:rFonts w:ascii="Times New Roman" w:eastAsia="Times New Roman" w:hAnsi="Times New Roman" w:cs="Times New Roman"/>
+          <w:sz w:val="24"/>
+          <w:szCs w:val="24"/>
+          <w:lang w:eastAsia="ja-JP"/>
+        </w:rPr>
+        <w:t>2</w:t>
+      </w:r>
+      <w:r>
+        <w:rPr>
+          <w:rFonts w:ascii="Times New Roman" w:eastAsia="Times New Roman" w:hAnsi="Times New Roman" w:cs="Times New Roman"/>
+          <w:sz w:val="24"/>
+          <w:szCs w:val="24"/>
+          <w:lang w:val="en-DK" w:eastAsia="ja-JP"/>
+        </w:rPr>
+        <w:t>].content[</w:t>
+      </w:r>
+      <w:r>
+        <w:rPr>
+          <w:rFonts w:ascii="Times New Roman" w:eastAsia="Times New Roman" w:hAnsi="Times New Roman" w:cs="Times New Roman"/>
+          <w:sz w:val="24"/>
+          <w:szCs w:val="24"/>
+          <w:lang w:eastAsia="ja-JP"/>
+        </w:rPr>
+        <w:t>3</w:t>
+      </w:r>
+      <w:r>
+        <w:rPr>
+          <w:rFonts w:ascii="Times New Roman" w:eastAsia="Times New Roman" w:hAnsi="Times New Roman" w:cs="Times New Roman"/>
+          <w:sz w:val="24"/>
+          <w:szCs w:val="24"/>
+          <w:lang w:val="en-DK" w:eastAsia="ja-JP"/>
+        </w:rPr>
+        <w:t>].content[0].content[0].value</w:t>
+      </w:r>
+    </w:p>
+    <w:p>
+      <w:pPr>
+        <w:spacing w:after="0" w:line="240" w:lineRule="auto"/>
+        <w:rPr>
+          <w:rFonts w:ascii="Times New Roman" w:eastAsia="Times New Roman" w:hAnsi="Times New Roman" w:cs="Times New Roman"/>
+          <w:sz w:val="24"/>
+          <w:szCs w:val="24"/>
+          <w:lang w:val="en-DK" w:eastAsia="ja-JP"/>
+        </w:rPr>
+      </w:pPr>
+      <w:r>
+        <w:rPr>
+          <w:rFonts w:ascii="Times New Roman" w:eastAsia="Times New Roman" w:hAnsi="Times New Roman" w:cs="Times New Roman"/>
+          <w:sz w:val="24"/>
+          <w:szCs w:val="24"/>
+          <w:lang w:val="en-DK" w:eastAsia="ja-JP"/>
+        </w:rPr>
+        <w:t>posts.items[0].fields.richText.content[</w:t>
+      </w:r>
+      <w:r>
+        <w:rPr>
+          <w:rFonts w:ascii="Times New Roman" w:eastAsia="Times New Roman" w:hAnsi="Times New Roman" w:cs="Times New Roman"/>
+          <w:sz w:val="24"/>
+          <w:szCs w:val="24"/>
+          <w:lang w:eastAsia="ja-JP"/>
+        </w:rPr>
+        <w:t>2</w:t>
+      </w:r>
+      <w:r>
+        <w:rPr>
+          <w:rFonts w:ascii="Times New Roman" w:eastAsia="Times New Roman" w:hAnsi="Times New Roman" w:cs="Times New Roman"/>
+          <w:sz w:val="24"/>
+          <w:szCs w:val="24"/>
+          <w:lang w:val="en-DK" w:eastAsia="ja-JP"/>
+        </w:rPr>
+        <w:t>].content[</w:t>
+      </w:r>
+      <w:r>
+        <w:rPr>
+          <w:rFonts w:ascii="Times New Roman" w:eastAsia="Times New Roman" w:hAnsi="Times New Roman" w:cs="Times New Roman"/>
+          <w:sz w:val="24"/>
+          <w:szCs w:val="24"/>
+          <w:lang w:eastAsia="ja-JP"/>
+        </w:rPr>
+        <w:t>4</w:t>
+      </w:r>
+      <w:r>
+        <w:rPr>
+          <w:rFonts w:ascii="Times New Roman" w:eastAsia="Times New Roman" w:hAnsi="Times New Roman" w:cs="Times New Roman"/>
+          <w:sz w:val="24"/>
+          <w:szCs w:val="24"/>
+          <w:lang w:val="en-DK" w:eastAsia="ja-JP"/>
+        </w:rPr>
+        <w:t>].content[0].content[</w:t>
+      </w:r>
+      <w:r>
+        <w:rPr>
+          <w:rFonts w:ascii="Times New Roman" w:eastAsia="Times New Roman" w:hAnsi="Times New Roman" w:cs="Times New Roman"/>
+          <w:sz w:val="24"/>
+          <w:szCs w:val="24"/>
+          <w:lang w:eastAsia="ja-JP"/>
+        </w:rPr>
+        <w:t>1</w:t>
+      </w:r>
+      <w:r>
+        <w:rPr>
+          <w:rFonts w:ascii="Times New Roman" w:eastAsia="Times New Roman" w:hAnsi="Times New Roman" w:cs="Times New Roman"/>
+          <w:sz w:val="24"/>
+          <w:szCs w:val="24"/>
+          <w:lang w:val="en-DK" w:eastAsia="ja-JP"/>
+        </w:rPr>
+        <w:t>].value</w:t>
+      </w:r>
+    </w:p>
+    <w:p>
+      <w:pPr>
+        <w:spacing w:after="0" w:line="240" w:lineRule="auto"/>
+        <w:rPr>
+          <w:rFonts w:ascii="Times New Roman" w:eastAsia="Times New Roman" w:hAnsi="Times New Roman" w:cs="Times New Roman"/>
+          <w:sz w:val="24"/>
+          <w:szCs w:val="24"/>
+          <w:lang w:val="en-DK" w:eastAsia="ja-JP"/>
+        </w:rPr>
+      </w:pPr>
+    </w:p>
+    <w:p>
+      <w:pPr>
+        <w:spacing w:after="0" w:line="240" w:lineRule="auto"/>
+        <w:rPr>
+          <w:rFonts w:ascii="Times New Roman" w:eastAsia="Times New Roman" w:hAnsi="Times New Roman" w:cs="Times New Roman"/>
+          <w:sz w:val="24"/>
+          <w:szCs w:val="24"/>
+          <w:lang w:val="en-DK" w:eastAsia="ja-JP"/>
+        </w:rPr>
+      </w:pPr>
+    </w:p>
+    <w:p>
+      <w:pPr>
+        <w:spacing w:after="0" w:line="240" w:lineRule="auto"/>
+        <w:rPr>
+          <w:rFonts w:ascii="Times New Roman" w:eastAsia="Times New Roman" w:hAnsi="Times New Roman" w:cs="Times New Roman"/>
+          <w:sz w:val="24"/>
+          <w:szCs w:val="24"/>
+          <w:lang w:val="en-DK" w:eastAsia="ja-JP"/>
+        </w:rPr>
+      </w:pPr>
+    </w:p>
+    <w:p>
+      <w:pPr>
+        <w:pStyle w:val="css-1eg5fk0"/>
+      </w:pPr>
+    </w:p>
+    <w:p>
+      <w:pPr>
+        <w:spacing w:after="0" w:line="240" w:lineRule="auto"/>
+        <w:rPr>
+          <w:rFonts w:ascii="Times New Roman" w:eastAsia="Times New Roman" w:hAnsi="Times New Roman" w:cs="Times New Roman"/>
+          <w:sz w:val="24"/>
+          <w:szCs w:val="24"/>
+          <w:lang w:val="en-DK" w:eastAsia="ja-JP"/>
+        </w:rPr>
+      </w:pPr>
+    </w:p>
+    <w:p>
+      <w:pPr>
+        <w:spacing w:after="0" w:line="240" w:lineRule="auto"/>
+        <w:rPr>
+          <w:rFonts w:ascii="Times New Roman" w:eastAsia="Times New Roman" w:hAnsi="Times New Roman" w:cs="Times New Roman"/>
+          <w:sz w:val="24"/>
+          <w:szCs w:val="24"/>
+          <w:lang w:val="en-DK" w:eastAsia="ja-JP"/>
+        </w:rPr>
+      </w:pPr>
+    </w:p>
+    <w:p>
+      <w:pPr>
+        <w:tabs>
+          <w:tab w:val="left" w:pos="2595"/>
+        </w:tabs>
+        <w:rPr>
+          <w:lang w:val="en-DK" w:eastAsia="ja-JP"/>
+        </w:rPr>
+      </w:pPr>
+    </w:p>
+    <w:p>
+      <w:pPr>
+        <w:tabs>
+          <w:tab w:val="left" w:pos="2595"/>
+        </w:tabs>
+        <w:rPr>
+          <w:lang w:val="en-DK" w:eastAsia="ja-JP"/>
+        </w:rPr>
+      </w:pPr>
+    </w:p>
+    <w:p>
+      <w:pPr>
+        <w:tabs>
+          <w:tab w:val="left" w:pos="2595"/>
+        </w:tabs>
+        <w:rPr>
+          <w:lang w:val="en-DK" w:eastAsia="ja-JP"/>
+        </w:rPr>
+      </w:pPr>
+    </w:p>
+    <w:p>
+      <w:pPr>
+        <w:tabs>
+          <w:tab w:val="left" w:pos="2595"/>
+        </w:tabs>
+        <w:rPr>
+          <w:lang w:val="en-DK" w:eastAsia="ja-JP"/>
+        </w:rPr>
+      </w:pPr>
+    </w:p>
+    <w:p>
+      <w:pPr>
+        <w:tabs>
+          <w:tab w:val="left" w:pos="2595"/>
+        </w:tabs>
+        <w:rPr>
+          <w:lang w:val="en-DK" w:eastAsia="ja-JP"/>
+        </w:rPr>
+      </w:pPr>
+    </w:p>
+    <w:p>
+      <w:pPr>
+        <w:tabs>
+          <w:tab w:val="left" w:pos="2595"/>
+        </w:tabs>
+        <w:rPr>
+          <w:lang w:val="en-DK" w:eastAsia="ja-JP"/>
+        </w:rPr>
+      </w:pPr>
+    </w:p>
+    <w:p>
+      <w:pPr>
+        <w:tabs>
+          <w:tab w:val="left" w:pos="2595"/>
+        </w:tabs>
+        <w:rPr>
+          <w:lang w:val="en-DK" w:eastAsia="ja-JP"/>
+        </w:rPr>
+      </w:pPr>
     </w:p>
     <w:sectPr>
       <w:pgSz w:w="12240" w:h="15840"/>
@@ -6786,6 +6944,119 @@
     </w:lvl>
   </w:abstractNum>
   <w:abstractNum w:abstractNumId="9" w15:restartNumberingAfterBreak="0">
+    <w:nsid w:val="6A2014F7"/>
+    <w:multiLevelType w:val="multilevel"/>
+    <w:tmpl w:val="EF644F3A"/>
+    <w:lvl w:ilvl="0">
+      <w:start w:val="1"/>
+      <w:numFmt w:val="decimal"/>
+      <w:lvlText w:val="%1."/>
+      <w:lvlJc w:val="left"/>
+      <w:pPr>
+        <w:tabs>
+          <w:tab w:val="num" w:pos="720"/>
+        </w:tabs>
+        <w:ind w:left="720" w:hanging="360"/>
+      </w:pPr>
+    </w:lvl>
+    <w:lvl w:ilvl="1" w:tentative="1">
+      <w:start w:val="1"/>
+      <w:numFmt w:val="decimal"/>
+      <w:lvlText w:val="%2."/>
+      <w:lvlJc w:val="left"/>
+      <w:pPr>
+        <w:tabs>
+          <w:tab w:val="num" w:pos="1440"/>
+        </w:tabs>
+        <w:ind w:left="1440" w:hanging="360"/>
+      </w:pPr>
+    </w:lvl>
+    <w:lvl w:ilvl="2" w:tentative="1">
+      <w:start w:val="1"/>
+      <w:numFmt w:val="decimal"/>
+      <w:lvlText w:val="%3."/>
+      <w:lvlJc w:val="left"/>
+      <w:pPr>
+        <w:tabs>
+          <w:tab w:val="num" w:pos="2160"/>
+        </w:tabs>
+        <w:ind w:left="2160" w:hanging="360"/>
+      </w:pPr>
+    </w:lvl>
+    <w:lvl w:ilvl="3" w:tentative="1">
+      <w:start w:val="1"/>
+      <w:numFmt w:val="decimal"/>
+      <w:lvlText w:val="%4."/>
+      <w:lvlJc w:val="left"/>
+      <w:pPr>
+        <w:tabs>
+          <w:tab w:val="num" w:pos="2880"/>
+        </w:tabs>
+        <w:ind w:left="2880" w:hanging="360"/>
+      </w:pPr>
+    </w:lvl>
+    <w:lvl w:ilvl="4" w:tentative="1">
+      <w:start w:val="1"/>
+      <w:numFmt w:val="decimal"/>
+      <w:lvlText w:val="%5."/>
+      <w:lvlJc w:val="left"/>
+      <w:pPr>
+        <w:tabs>
+          <w:tab w:val="num" w:pos="3600"/>
+        </w:tabs>
+        <w:ind w:left="3600" w:hanging="360"/>
+      </w:pPr>
+    </w:lvl>
+    <w:lvl w:ilvl="5" w:tentative="1">
+      <w:start w:val="1"/>
+      <w:numFmt w:val="decimal"/>
+      <w:lvlText w:val="%6."/>
+      <w:lvlJc w:val="left"/>
+      <w:pPr>
+        <w:tabs>
+          <w:tab w:val="num" w:pos="4320"/>
+        </w:tabs>
+        <w:ind w:left="4320" w:hanging="360"/>
+      </w:pPr>
+    </w:lvl>
+    <w:lvl w:ilvl="6" w:tentative="1">
+      <w:start w:val="1"/>
+      <w:numFmt w:val="decimal"/>
+      <w:lvlText w:val="%7."/>
+      <w:lvlJc w:val="left"/>
+      <w:pPr>
+        <w:tabs>
+          <w:tab w:val="num" w:pos="5040"/>
+        </w:tabs>
+        <w:ind w:left="5040" w:hanging="360"/>
+      </w:pPr>
+    </w:lvl>
+    <w:lvl w:ilvl="7" w:tentative="1">
+      <w:start w:val="1"/>
+      <w:numFmt w:val="decimal"/>
+      <w:lvlText w:val="%8."/>
+      <w:lvlJc w:val="left"/>
+      <w:pPr>
+        <w:tabs>
+          <w:tab w:val="num" w:pos="5760"/>
+        </w:tabs>
+        <w:ind w:left="5760" w:hanging="360"/>
+      </w:pPr>
+    </w:lvl>
+    <w:lvl w:ilvl="8" w:tentative="1">
+      <w:start w:val="1"/>
+      <w:numFmt w:val="decimal"/>
+      <w:lvlText w:val="%9."/>
+      <w:lvlJc w:val="left"/>
+      <w:pPr>
+        <w:tabs>
+          <w:tab w:val="num" w:pos="6480"/>
+        </w:tabs>
+        <w:ind w:left="6480" w:hanging="360"/>
+      </w:pPr>
+    </w:lvl>
+  </w:abstractNum>
+  <w:abstractNum w:abstractNumId="10" w15:restartNumberingAfterBreak="0">
     <w:nsid w:val="6F013B52"/>
     <w:multiLevelType w:val="hybridMultilevel"/>
     <w:tmpl w:val="0C486F74"/>
@@ -6872,6 +7143,155 @@
       <w:pPr>
         <w:ind w:left="6480" w:hanging="180"/>
       </w:pPr>
+    </w:lvl>
+  </w:abstractNum>
+  <w:abstractNum w:abstractNumId="11" w15:restartNumberingAfterBreak="0">
+    <w:nsid w:val="728F1773"/>
+    <w:multiLevelType w:val="multilevel"/>
+    <w:tmpl w:val="B118973C"/>
+    <w:lvl w:ilvl="0">
+      <w:start w:val="1"/>
+      <w:numFmt w:val="bullet"/>
+      <w:lvlText w:val=""/>
+      <w:lvlJc w:val="left"/>
+      <w:pPr>
+        <w:tabs>
+          <w:tab w:val="num" w:pos="720"/>
+        </w:tabs>
+        <w:ind w:left="720" w:hanging="360"/>
+      </w:pPr>
+      <w:rPr>
+        <w:rFonts w:ascii="Symbol" w:hAnsi="Symbol" w:hint="default"/>
+        <w:sz w:val="20"/>
+      </w:rPr>
+    </w:lvl>
+    <w:lvl w:ilvl="1" w:tentative="1">
+      <w:start w:val="1"/>
+      <w:numFmt w:val="bullet"/>
+      <w:lvlText w:val="o"/>
+      <w:lvlJc w:val="left"/>
+      <w:pPr>
+        <w:tabs>
+          <w:tab w:val="num" w:pos="1440"/>
+        </w:tabs>
+        <w:ind w:left="1440" w:hanging="360"/>
+      </w:pPr>
+      <w:rPr>
+        <w:rFonts w:ascii="Courier New" w:hAnsi="Courier New" w:hint="default"/>
+        <w:sz w:val="20"/>
+      </w:rPr>
+    </w:lvl>
+    <w:lvl w:ilvl="2" w:tentative="1">
+      <w:start w:val="1"/>
+      <w:numFmt w:val="bullet"/>
+      <w:lvlText w:val=""/>
+      <w:lvlJc w:val="left"/>
+      <w:pPr>
+        <w:tabs>
+          <w:tab w:val="num" w:pos="2160"/>
+        </w:tabs>
+        <w:ind w:left="2160" w:hanging="360"/>
+      </w:pPr>
+      <w:rPr>
+        <w:rFonts w:ascii="Wingdings" w:hAnsi="Wingdings" w:hint="default"/>
+        <w:sz w:val="20"/>
+      </w:rPr>
+    </w:lvl>
+    <w:lvl w:ilvl="3" w:tentative="1">
+      <w:start w:val="1"/>
+      <w:numFmt w:val="bullet"/>
+      <w:lvlText w:val=""/>
+      <w:lvlJc w:val="left"/>
+      <w:pPr>
+        <w:tabs>
+          <w:tab w:val="num" w:pos="2880"/>
+        </w:tabs>
+        <w:ind w:left="2880" w:hanging="360"/>
+      </w:pPr>
+      <w:rPr>
+        <w:rFonts w:ascii="Wingdings" w:hAnsi="Wingdings" w:hint="default"/>
+        <w:sz w:val="20"/>
+      </w:rPr>
+    </w:lvl>
+    <w:lvl w:ilvl="4" w:tentative="1">
+      <w:start w:val="1"/>
+      <w:numFmt w:val="bullet"/>
+      <w:lvlText w:val=""/>
+      <w:lvlJc w:val="left"/>
+      <w:pPr>
+        <w:tabs>
+          <w:tab w:val="num" w:pos="3600"/>
+        </w:tabs>
+        <w:ind w:left="3600" w:hanging="360"/>
+      </w:pPr>
+      <w:rPr>
+        <w:rFonts w:ascii="Wingdings" w:hAnsi="Wingdings" w:hint="default"/>
+        <w:sz w:val="20"/>
+      </w:rPr>
+    </w:lvl>
+    <w:lvl w:ilvl="5" w:tentative="1">
+      <w:start w:val="1"/>
+      <w:numFmt w:val="bullet"/>
+      <w:lvlText w:val=""/>
+      <w:lvlJc w:val="left"/>
+      <w:pPr>
+        <w:tabs>
+          <w:tab w:val="num" w:pos="4320"/>
+        </w:tabs>
+        <w:ind w:left="4320" w:hanging="360"/>
+      </w:pPr>
+      <w:rPr>
+        <w:rFonts w:ascii="Wingdings" w:hAnsi="Wingdings" w:hint="default"/>
+        <w:sz w:val="20"/>
+      </w:rPr>
+    </w:lvl>
+    <w:lvl w:ilvl="6" w:tentative="1">
+      <w:start w:val="1"/>
+      <w:numFmt w:val="bullet"/>
+      <w:lvlText w:val=""/>
+      <w:lvlJc w:val="left"/>
+      <w:pPr>
+        <w:tabs>
+          <w:tab w:val="num" w:pos="5040"/>
+        </w:tabs>
+        <w:ind w:left="5040" w:hanging="360"/>
+      </w:pPr>
+      <w:rPr>
+        <w:rFonts w:ascii="Wingdings" w:hAnsi="Wingdings" w:hint="default"/>
+        <w:sz w:val="20"/>
+      </w:rPr>
+    </w:lvl>
+    <w:lvl w:ilvl="7" w:tentative="1">
+      <w:start w:val="1"/>
+      <w:numFmt w:val="bullet"/>
+      <w:lvlText w:val=""/>
+      <w:lvlJc w:val="left"/>
+      <w:pPr>
+        <w:tabs>
+          <w:tab w:val="num" w:pos="5760"/>
+        </w:tabs>
+        <w:ind w:left="5760" w:hanging="360"/>
+      </w:pPr>
+      <w:rPr>
+        <w:rFonts w:ascii="Wingdings" w:hAnsi="Wingdings" w:hint="default"/>
+        <w:sz w:val="20"/>
+      </w:rPr>
+    </w:lvl>
+    <w:lvl w:ilvl="8" w:tentative="1">
+      <w:start w:val="1"/>
+      <w:numFmt w:val="bullet"/>
+      <w:lvlText w:val=""/>
+      <w:lvlJc w:val="left"/>
+      <w:pPr>
+        <w:tabs>
+          <w:tab w:val="num" w:pos="6480"/>
+        </w:tabs>
+        <w:ind w:left="6480" w:hanging="360"/>
+      </w:pPr>
+      <w:rPr>
+        <w:rFonts w:ascii="Wingdings" w:hAnsi="Wingdings" w:hint="default"/>
+        <w:sz w:val="20"/>
+      </w:rPr>
     </w:lvl>
   </w:abstractNum>
   <w:num w:numId="1" w16cid:durableId="1804419008">
@@ -6893,7 +7313,7 @@
     <w:abstractNumId w:val="4"/>
   </w:num>
   <w:num w:numId="7" w16cid:durableId="240990104">
-    <w:abstractNumId w:val="9"/>
+    <w:abstractNumId w:val="10"/>
   </w:num>
   <w:num w:numId="8" w16cid:durableId="1634940601">
     <w:abstractNumId w:val="0"/>
@@ -6903,6 +7323,12 @@
   </w:num>
   <w:num w:numId="10" w16cid:durableId="1803228926">
     <w:abstractNumId w:val="1"/>
+  </w:num>
+  <w:num w:numId="11" w16cid:durableId="1603763744">
+    <w:abstractNumId w:val="11"/>
+  </w:num>
+  <w:num w:numId="12" w16cid:durableId="1604074157">
+    <w:abstractNumId w:val="9"/>
   </w:num>
 </w:numbering>
 </file>
@@ -7306,6 +7732,27 @@
     <w:name w:val="Normal"/>
     <w:qFormat/>
   </w:style>
+  <w:style w:type="paragraph" w:styleId="Heading1">
+    <w:name w:val="heading 1"/>
+    <w:basedOn w:val="Normal"/>
+    <w:next w:val="Normal"/>
+    <w:link w:val="Heading1Char"/>
+    <w:uiPriority w:val="9"/>
+    <w:qFormat/>
+    <w:rsid w:val="00EC06F5"/>
+    <w:pPr>
+      <w:keepNext/>
+      <w:keepLines/>
+      <w:spacing w:before="240" w:after="0"/>
+      <w:outlineLvl w:val="0"/>
+    </w:pPr>
+    <w:rPr>
+      <w:rFonts w:asciiTheme="majorHAnsi" w:eastAsiaTheme="majorEastAsia" w:hAnsiTheme="majorHAnsi" w:cstheme="majorBidi"/>
+      <w:color w:val="2F5496" w:themeColor="accent1" w:themeShade="BF"/>
+      <w:sz w:val="32"/>
+      <w:szCs w:val="32"/>
+    </w:rPr>
+  </w:style>
   <w:style w:type="paragraph" w:styleId="Heading2">
     <w:name w:val="heading 2"/>
     <w:basedOn w:val="Normal"/>
@@ -7460,6 +7907,33 @@
     <w:name w:val="cssdelimitercolor"/>
     <w:basedOn w:val="DefaultParagraphFont"/>
     <w:rsid w:val="00C507E4"/>
+  </w:style>
+  <w:style w:type="character" w:customStyle="1" w:styleId="Heading1Char">
+    <w:name w:val="Heading 1 Char"/>
+    <w:basedOn w:val="DefaultParagraphFont"/>
+    <w:link w:val="Heading1"/>
+    <w:uiPriority w:val="9"/>
+    <w:rsid w:val="00EC06F5"/>
+    <w:rPr>
+      <w:rFonts w:asciiTheme="majorHAnsi" w:eastAsiaTheme="majorEastAsia" w:hAnsiTheme="majorHAnsi" w:cstheme="majorBidi"/>
+      <w:color w:val="2F5496" w:themeColor="accent1" w:themeShade="BF"/>
+      <w:sz w:val="32"/>
+      <w:szCs w:val="32"/>
+    </w:rPr>
+  </w:style>
+  <w:style w:type="paragraph" w:customStyle="1" w:styleId="css-1eg5fk0">
+    <w:name w:val="css-1eg5fk0"/>
+    <w:basedOn w:val="Normal"/>
+    <w:rsid w:val="00750280"/>
+    <w:pPr>
+      <w:spacing w:before="100" w:beforeAutospacing="1" w:after="100" w:afterAutospacing="1" w:line="240" w:lineRule="auto"/>
+    </w:pPr>
+    <w:rPr>
+      <w:rFonts w:ascii="Times New Roman" w:eastAsia="Times New Roman" w:hAnsi="Times New Roman" w:cs="Times New Roman"/>
+      <w:sz w:val="24"/>
+      <w:szCs w:val="24"/>
+      <w:lang w:val="en-DK" w:eastAsia="ja-JP"/>
+    </w:rPr>
   </w:style>
 </w:styles>
 </file>

</xml_diff>